<commit_message>
v3.1 fixed bionformatics links
</commit_message>
<xml_diff>
--- a/cv/default/AvrahamBernstein-CV-Full.docx
+++ b/cv/default/AvrahamBernstein-CV-Full.docx
@@ -9,7 +9,7 @@
         <w:rPr/>
       </w:pPr>
       <w:bookmarkStart w:id="0" w:name="top"/>
-      <w:bookmarkStart w:id="1" w:name="__RefHeading___Toc2379_520686224"/>
+      <w:bookmarkStart w:id="1" w:name="__RefHeading___Toc2384_7860670"/>
       <w:bookmarkEnd w:id="0"/>
       <w:bookmarkEnd w:id="1"/>
       <w:r>
@@ -38,7 +38,7 @@
         <w:rPr>
           <w:i/>
         </w:rPr>
-        <w:t>Last update: 2017-10-01T12:30:53Z</w:t>
+        <w:t>Last update: 2017-10-01T13:04:30Z</w:t>
       </w:r>
     </w:p>
     <w:p>
@@ -167,7 +167,7 @@
         <w:rPr/>
       </w:pPr>
       <w:bookmarkStart w:id="2" w:name="contact-info"/>
-      <w:bookmarkStart w:id="3" w:name="__RefHeading___Toc2381_520686224"/>
+      <w:bookmarkStart w:id="3" w:name="__RefHeading___Toc2386_7860670"/>
       <w:bookmarkEnd w:id="2"/>
       <w:bookmarkEnd w:id="3"/>
       <w:r>
@@ -439,7 +439,7 @@
         <w:rPr/>
       </w:pPr>
       <w:bookmarkStart w:id="4" w:name="table-of-contents"/>
-      <w:bookmarkStart w:id="5" w:name="__RefHeading___Toc2383_520686224"/>
+      <w:bookmarkStart w:id="5" w:name="__RefHeading___Toc2388_7860670"/>
       <w:bookmarkEnd w:id="4"/>
       <w:bookmarkEnd w:id="5"/>
       <w:r>
@@ -473,7 +473,7 @@
       <w:r>
         <w:fldChar w:fldCharType="separate"/>
       </w:r>
-      <w:hyperlink w:anchor="__RefHeading___Toc2379_520686224">
+      <w:hyperlink w:anchor="__RefHeading___Toc2384_7860670">
         <w:r>
           <w:rPr>
             <w:rStyle w:val="IndexLink"/>
@@ -492,7 +492,7 @@
         </w:tabs>
         <w:rPr/>
       </w:pPr>
-      <w:hyperlink w:anchor="__RefHeading___Toc2381_520686224">
+      <w:hyperlink w:anchor="__RefHeading___Toc2386_7860670">
         <w:r>
           <w:rPr>
             <w:rStyle w:val="IndexLink"/>
@@ -511,7 +511,7 @@
         </w:tabs>
         <w:rPr/>
       </w:pPr>
-      <w:hyperlink w:anchor="__RefHeading___Toc2383_520686224">
+      <w:hyperlink w:anchor="__RefHeading___Toc2388_7860670">
         <w:r>
           <w:rPr>
             <w:rStyle w:val="IndexLink"/>
@@ -530,7 +530,7 @@
         </w:tabs>
         <w:rPr/>
       </w:pPr>
-      <w:hyperlink w:anchor="__RefHeading___Toc2385_520686224">
+      <w:hyperlink w:anchor="__RefHeading___Toc2390_7860670">
         <w:r>
           <w:rPr>
             <w:rStyle w:val="IndexLink"/>
@@ -549,7 +549,7 @@
         </w:tabs>
         <w:rPr/>
       </w:pPr>
-      <w:hyperlink w:anchor="__RefHeading___Toc2387_520686224">
+      <w:hyperlink w:anchor="__RefHeading___Toc2392_7860670">
         <w:r>
           <w:rPr>
             <w:rStyle w:val="IndexLink"/>
@@ -568,7 +568,7 @@
         </w:tabs>
         <w:rPr/>
       </w:pPr>
-      <w:hyperlink w:anchor="__RefHeading___Toc2389_520686224">
+      <w:hyperlink w:anchor="__RefHeading___Toc2394_7860670">
         <w:r>
           <w:rPr>
             <w:rStyle w:val="IndexLink"/>
@@ -587,7 +587,7 @@
         </w:tabs>
         <w:rPr/>
       </w:pPr>
-      <w:hyperlink w:anchor="__RefHeading___Toc2391_520686224">
+      <w:hyperlink w:anchor="__RefHeading___Toc2396_7860670">
         <w:r>
           <w:rPr>
             <w:rStyle w:val="IndexLink"/>
@@ -606,7 +606,7 @@
         </w:tabs>
         <w:rPr/>
       </w:pPr>
-      <w:hyperlink w:anchor="__RefHeading___Toc2393_520686224">
+      <w:hyperlink w:anchor="__RefHeading___Toc2398_7860670">
         <w:r>
           <w:rPr>
             <w:rStyle w:val="IndexLink"/>
@@ -625,7 +625,7 @@
         </w:tabs>
         <w:rPr/>
       </w:pPr>
-      <w:hyperlink w:anchor="__RefHeading___Toc2395_520686224">
+      <w:hyperlink w:anchor="__RefHeading___Toc2400_7860670">
         <w:r>
           <w:rPr>
             <w:rStyle w:val="IndexLink"/>
@@ -644,7 +644,7 @@
         </w:tabs>
         <w:rPr/>
       </w:pPr>
-      <w:hyperlink w:anchor="__RefHeading___Toc2397_520686224">
+      <w:hyperlink w:anchor="__RefHeading___Toc2402_7860670">
         <w:r>
           <w:rPr>
             <w:rStyle w:val="IndexLink"/>
@@ -663,7 +663,7 @@
         </w:tabs>
         <w:rPr/>
       </w:pPr>
-      <w:hyperlink w:anchor="__RefHeading___Toc2399_520686224">
+      <w:hyperlink w:anchor="__RefHeading___Toc2404_7860670">
         <w:r>
           <w:rPr>
             <w:rStyle w:val="IndexLink"/>
@@ -682,7 +682,7 @@
         </w:tabs>
         <w:rPr/>
       </w:pPr>
-      <w:hyperlink w:anchor="__RefHeading___Toc2401_520686224">
+      <w:hyperlink w:anchor="__RefHeading___Toc2406_7860670">
         <w:r>
           <w:rPr>
             <w:rStyle w:val="IndexLink"/>
@@ -701,7 +701,7 @@
         </w:tabs>
         <w:rPr/>
       </w:pPr>
-      <w:hyperlink w:anchor="__RefHeading___Toc2403_520686224">
+      <w:hyperlink w:anchor="__RefHeading___Toc2408_7860670">
         <w:r>
           <w:rPr>
             <w:rStyle w:val="IndexLink"/>
@@ -720,7 +720,7 @@
         </w:tabs>
         <w:rPr/>
       </w:pPr>
-      <w:hyperlink w:anchor="__RefHeading___Toc2405_520686224">
+      <w:hyperlink w:anchor="__RefHeading___Toc2410_7860670">
         <w:r>
           <w:rPr>
             <w:rStyle w:val="IndexLink"/>
@@ -739,7 +739,7 @@
         </w:tabs>
         <w:rPr/>
       </w:pPr>
-      <w:hyperlink w:anchor="__RefHeading___Toc2407_520686224">
+      <w:hyperlink w:anchor="__RefHeading___Toc2412_7860670">
         <w:r>
           <w:rPr>
             <w:rStyle w:val="IndexLink"/>
@@ -758,7 +758,7 @@
         </w:tabs>
         <w:rPr/>
       </w:pPr>
-      <w:hyperlink w:anchor="__RefHeading___Toc2409_520686224">
+      <w:hyperlink w:anchor="__RefHeading___Toc2414_7860670">
         <w:r>
           <w:rPr>
             <w:rStyle w:val="IndexLink"/>
@@ -777,7 +777,7 @@
         </w:tabs>
         <w:rPr/>
       </w:pPr>
-      <w:hyperlink w:anchor="__RefHeading___Toc2411_520686224">
+      <w:hyperlink w:anchor="__RefHeading___Toc2416_7860670">
         <w:r>
           <w:rPr>
             <w:rStyle w:val="IndexLink"/>
@@ -796,7 +796,7 @@
         </w:tabs>
         <w:rPr/>
       </w:pPr>
-      <w:hyperlink w:anchor="__RefHeading___Toc2413_520686224">
+      <w:hyperlink w:anchor="__RefHeading___Toc2418_7860670">
         <w:r>
           <w:rPr>
             <w:rStyle w:val="IndexLink"/>
@@ -815,7 +815,7 @@
         </w:tabs>
         <w:rPr/>
       </w:pPr>
-      <w:hyperlink w:anchor="__RefHeading___Toc2415_520686224">
+      <w:hyperlink w:anchor="__RefHeading___Toc2420_7860670">
         <w:r>
           <w:rPr>
             <w:rStyle w:val="IndexLink"/>
@@ -834,7 +834,7 @@
         </w:tabs>
         <w:rPr/>
       </w:pPr>
-      <w:hyperlink w:anchor="__RefHeading___Toc2417_520686224">
+      <w:hyperlink w:anchor="__RefHeading___Toc2422_7860670">
         <w:r>
           <w:rPr>
             <w:rStyle w:val="IndexLink"/>
@@ -853,7 +853,7 @@
         </w:tabs>
         <w:rPr/>
       </w:pPr>
-      <w:hyperlink w:anchor="__RefHeading___Toc2419_520686224">
+      <w:hyperlink w:anchor="__RefHeading___Toc2424_7860670">
         <w:r>
           <w:rPr>
             <w:rStyle w:val="IndexLink"/>
@@ -872,7 +872,7 @@
         </w:tabs>
         <w:rPr/>
       </w:pPr>
-      <w:hyperlink w:anchor="__RefHeading___Toc2421_520686224">
+      <w:hyperlink w:anchor="__RefHeading___Toc2426_7860670">
         <w:r>
           <w:rPr>
             <w:rStyle w:val="IndexLink"/>
@@ -891,7 +891,7 @@
         </w:tabs>
         <w:rPr/>
       </w:pPr>
-      <w:hyperlink w:anchor="__RefHeading___Toc2423_520686224">
+      <w:hyperlink w:anchor="__RefHeading___Toc2428_7860670">
         <w:r>
           <w:rPr>
             <w:rStyle w:val="IndexLink"/>
@@ -910,7 +910,7 @@
         </w:tabs>
         <w:rPr/>
       </w:pPr>
-      <w:hyperlink w:anchor="__RefHeading___Toc2425_520686224">
+      <w:hyperlink w:anchor="__RefHeading___Toc2430_7860670">
         <w:r>
           <w:rPr>
             <w:rStyle w:val="IndexLink"/>
@@ -929,7 +929,7 @@
         </w:tabs>
         <w:rPr/>
       </w:pPr>
-      <w:hyperlink w:anchor="__RefHeading___Toc2427_520686224">
+      <w:hyperlink w:anchor="__RefHeading___Toc2432_7860670">
         <w:r>
           <w:rPr>
             <w:rStyle w:val="IndexLink"/>
@@ -948,7 +948,7 @@
         </w:tabs>
         <w:rPr/>
       </w:pPr>
-      <w:hyperlink w:anchor="__RefHeading___Toc2429_520686224">
+      <w:hyperlink w:anchor="__RefHeading___Toc2434_7860670">
         <w:r>
           <w:rPr>
             <w:rStyle w:val="IndexLink"/>
@@ -967,7 +967,7 @@
         </w:tabs>
         <w:rPr/>
       </w:pPr>
-      <w:hyperlink w:anchor="__RefHeading___Toc2431_520686224">
+      <w:hyperlink w:anchor="__RefHeading___Toc2436_7860670">
         <w:r>
           <w:rPr>
             <w:rStyle w:val="IndexLink"/>
@@ -986,7 +986,7 @@
         </w:tabs>
         <w:rPr/>
       </w:pPr>
-      <w:hyperlink w:anchor="__RefHeading___Toc2433_520686224">
+      <w:hyperlink w:anchor="__RefHeading___Toc2438_7860670">
         <w:r>
           <w:rPr>
             <w:rStyle w:val="IndexLink"/>
@@ -1005,7 +1005,7 @@
         </w:tabs>
         <w:rPr/>
       </w:pPr>
-      <w:hyperlink w:anchor="__RefHeading___Toc2435_520686224">
+      <w:hyperlink w:anchor="__RefHeading___Toc2440_7860670">
         <w:r>
           <w:rPr>
             <w:rStyle w:val="IndexLink"/>
@@ -1024,7 +1024,7 @@
         </w:tabs>
         <w:rPr/>
       </w:pPr>
-      <w:hyperlink w:anchor="__RefHeading___Toc2437_520686224">
+      <w:hyperlink w:anchor="__RefHeading___Toc2442_7860670">
         <w:r>
           <w:rPr>
             <w:rStyle w:val="IndexLink"/>
@@ -1043,7 +1043,7 @@
         </w:tabs>
         <w:rPr/>
       </w:pPr>
-      <w:hyperlink w:anchor="__RefHeading___Toc2439_520686224">
+      <w:hyperlink w:anchor="__RefHeading___Toc2444_7860670">
         <w:r>
           <w:rPr>
             <w:rStyle w:val="IndexLink"/>
@@ -1062,7 +1062,7 @@
         </w:tabs>
         <w:rPr/>
       </w:pPr>
-      <w:hyperlink w:anchor="__RefHeading___Toc2441_520686224">
+      <w:hyperlink w:anchor="__RefHeading___Toc2446_7860670">
         <w:r>
           <w:rPr>
             <w:rStyle w:val="IndexLink"/>
@@ -1081,7 +1081,7 @@
         </w:tabs>
         <w:rPr/>
       </w:pPr>
-      <w:hyperlink w:anchor="__RefHeading___Toc2443_520686224">
+      <w:hyperlink w:anchor="__RefHeading___Toc2448_7860670">
         <w:r>
           <w:rPr>
             <w:rStyle w:val="IndexLink"/>
@@ -1100,7 +1100,7 @@
         </w:tabs>
         <w:rPr/>
       </w:pPr>
-      <w:hyperlink w:anchor="__RefHeading___Toc2445_520686224">
+      <w:hyperlink w:anchor="__RefHeading___Toc2450_7860670">
         <w:r>
           <w:rPr>
             <w:rStyle w:val="IndexLink"/>
@@ -1119,7 +1119,7 @@
         </w:tabs>
         <w:rPr/>
       </w:pPr>
-      <w:hyperlink w:anchor="__RefHeading___Toc2447_520686224">
+      <w:hyperlink w:anchor="__RefHeading___Toc2452_7860670">
         <w:r>
           <w:rPr>
             <w:rStyle w:val="IndexLink"/>
@@ -1138,7 +1138,7 @@
         </w:tabs>
         <w:rPr/>
       </w:pPr>
-      <w:hyperlink w:anchor="__RefHeading___Toc2449_520686224">
+      <w:hyperlink w:anchor="__RefHeading___Toc2454_7860670">
         <w:r>
           <w:rPr>
             <w:rStyle w:val="IndexLink"/>
@@ -1157,7 +1157,7 @@
         </w:tabs>
         <w:rPr/>
       </w:pPr>
-      <w:hyperlink w:anchor="__RefHeading___Toc2451_520686224">
+      <w:hyperlink w:anchor="__RefHeading___Toc2456_7860670">
         <w:r>
           <w:rPr>
             <w:rStyle w:val="IndexLink"/>
@@ -1176,7 +1176,7 @@
         </w:tabs>
         <w:rPr/>
       </w:pPr>
-      <w:hyperlink w:anchor="__RefHeading___Toc2453_520686224">
+      <w:hyperlink w:anchor="__RefHeading___Toc2458_7860670">
         <w:r>
           <w:rPr>
             <w:rStyle w:val="IndexLink"/>
@@ -1195,7 +1195,7 @@
         </w:tabs>
         <w:rPr/>
       </w:pPr>
-      <w:hyperlink w:anchor="__RefHeading___Toc2455_520686224">
+      <w:hyperlink w:anchor="__RefHeading___Toc2460_7860670">
         <w:r>
           <w:rPr>
             <w:rStyle w:val="IndexLink"/>
@@ -1214,7 +1214,7 @@
         </w:tabs>
         <w:rPr/>
       </w:pPr>
-      <w:hyperlink w:anchor="__RefHeading___Toc2457_520686224">
+      <w:hyperlink w:anchor="__RefHeading___Toc2462_7860670">
         <w:r>
           <w:rPr>
             <w:rStyle w:val="IndexLink"/>
@@ -1233,7 +1233,7 @@
         </w:tabs>
         <w:rPr/>
       </w:pPr>
-      <w:hyperlink w:anchor="__RefHeading___Toc2459_520686224">
+      <w:hyperlink w:anchor="__RefHeading___Toc2464_7860670">
         <w:r>
           <w:rPr>
             <w:rStyle w:val="IndexLink"/>
@@ -1252,7 +1252,7 @@
         </w:tabs>
         <w:rPr/>
       </w:pPr>
-      <w:hyperlink w:anchor="__RefHeading___Toc2461_520686224">
+      <w:hyperlink w:anchor="__RefHeading___Toc2466_7860670">
         <w:r>
           <w:rPr>
             <w:rStyle w:val="IndexLink"/>
@@ -1271,7 +1271,7 @@
         </w:tabs>
         <w:rPr/>
       </w:pPr>
-      <w:hyperlink w:anchor="__RefHeading___Toc2463_520686224">
+      <w:hyperlink w:anchor="__RefHeading___Toc2468_7860670">
         <w:r>
           <w:rPr>
             <w:rStyle w:val="IndexLink"/>
@@ -1290,7 +1290,7 @@
         </w:tabs>
         <w:rPr/>
       </w:pPr>
-      <w:hyperlink w:anchor="__RefHeading___Toc2465_520686224">
+      <w:hyperlink w:anchor="__RefHeading___Toc2470_7860670">
         <w:r>
           <w:rPr>
             <w:rStyle w:val="IndexLink"/>
@@ -1309,7 +1309,7 @@
         </w:tabs>
         <w:rPr/>
       </w:pPr>
-      <w:hyperlink w:anchor="__RefHeading___Toc2467_520686224">
+      <w:hyperlink w:anchor="__RefHeading___Toc2472_7860670">
         <w:r>
           <w:rPr>
             <w:rStyle w:val="IndexLink"/>
@@ -1328,7 +1328,7 @@
         </w:tabs>
         <w:rPr/>
       </w:pPr>
-      <w:hyperlink w:anchor="__RefHeading___Toc2469_520686224">
+      <w:hyperlink w:anchor="__RefHeading___Toc2474_7860670">
         <w:r>
           <w:rPr>
             <w:rStyle w:val="IndexLink"/>
@@ -1347,7 +1347,7 @@
         </w:tabs>
         <w:rPr/>
       </w:pPr>
-      <w:hyperlink w:anchor="__RefHeading___Toc2471_520686224">
+      <w:hyperlink w:anchor="__RefHeading___Toc2476_7860670">
         <w:r>
           <w:rPr>
             <w:rStyle w:val="IndexLink"/>
@@ -1366,7 +1366,7 @@
         </w:tabs>
         <w:rPr/>
       </w:pPr>
-      <w:hyperlink w:anchor="__RefHeading___Toc2473_520686224">
+      <w:hyperlink w:anchor="__RefHeading___Toc2478_7860670">
         <w:r>
           <w:rPr>
             <w:rStyle w:val="IndexLink"/>
@@ -1385,7 +1385,7 @@
         </w:tabs>
         <w:rPr/>
       </w:pPr>
-      <w:hyperlink w:anchor="__RefHeading___Toc2475_520686224">
+      <w:hyperlink w:anchor="__RefHeading___Toc2480_7860670">
         <w:r>
           <w:rPr>
             <w:rStyle w:val="IndexLink"/>
@@ -1404,7 +1404,7 @@
         </w:tabs>
         <w:rPr/>
       </w:pPr>
-      <w:hyperlink w:anchor="__RefHeading___Toc2477_520686224">
+      <w:hyperlink w:anchor="__RefHeading___Toc2482_7860670">
         <w:r>
           <w:rPr>
             <w:rStyle w:val="IndexLink"/>
@@ -1423,7 +1423,7 @@
         </w:tabs>
         <w:rPr/>
       </w:pPr>
-      <w:hyperlink w:anchor="__RefHeading___Toc2479_520686224">
+      <w:hyperlink w:anchor="__RefHeading___Toc2484_7860670">
         <w:r>
           <w:rPr>
             <w:rStyle w:val="IndexLink"/>
@@ -1442,7 +1442,7 @@
         </w:tabs>
         <w:rPr/>
       </w:pPr>
-      <w:hyperlink w:anchor="__RefHeading___Toc2481_520686224">
+      <w:hyperlink w:anchor="__RefHeading___Toc2486_7860670">
         <w:r>
           <w:rPr>
             <w:rStyle w:val="IndexLink"/>
@@ -1461,7 +1461,7 @@
         </w:tabs>
         <w:rPr/>
       </w:pPr>
-      <w:hyperlink w:anchor="__RefHeading___Toc2483_520686224">
+      <w:hyperlink w:anchor="__RefHeading___Toc2488_7860670">
         <w:r>
           <w:rPr>
             <w:rStyle w:val="IndexLink"/>
@@ -1480,7 +1480,7 @@
         </w:tabs>
         <w:rPr/>
       </w:pPr>
-      <w:hyperlink w:anchor="__RefHeading___Toc2485_520686224">
+      <w:hyperlink w:anchor="__RefHeading___Toc2490_7860670">
         <w:r>
           <w:rPr>
             <w:rStyle w:val="IndexLink"/>
@@ -1499,7 +1499,7 @@
         </w:tabs>
         <w:rPr/>
       </w:pPr>
-      <w:hyperlink w:anchor="__RefHeading___Toc2487_520686224">
+      <w:hyperlink w:anchor="__RefHeading___Toc2492_7860670">
         <w:r>
           <w:rPr>
             <w:rStyle w:val="IndexLink"/>
@@ -1528,7 +1528,7 @@
         <w:rPr/>
       </w:pPr>
       <w:bookmarkStart w:id="6" w:name="summary"/>
-      <w:bookmarkStart w:id="7" w:name="__RefHeading___Toc2385_520686224"/>
+      <w:bookmarkStart w:id="7" w:name="__RefHeading___Toc2390_7860670"/>
       <w:bookmarkEnd w:id="6"/>
       <w:bookmarkEnd w:id="7"/>
       <w:r>
@@ -1818,7 +1818,7 @@
         <w:rPr/>
       </w:pPr>
       <w:bookmarkStart w:id="8" w:name="work-experience"/>
-      <w:bookmarkStart w:id="9" w:name="__RefHeading___Toc2387_520686224"/>
+      <w:bookmarkStart w:id="9" w:name="__RefHeading___Toc2392_7860670"/>
       <w:bookmarkEnd w:id="8"/>
       <w:bookmarkEnd w:id="9"/>
       <w:r>
@@ -1832,7 +1832,7 @@
         <w:rPr/>
       </w:pPr>
       <w:bookmarkStart w:id="10" w:name="self-employed"/>
-      <w:bookmarkStart w:id="11" w:name="__RefHeading___Toc2389_520686224"/>
+      <w:bookmarkStart w:id="11" w:name="__RefHeading___Toc2394_7860670"/>
       <w:bookmarkEnd w:id="10"/>
       <w:bookmarkEnd w:id="11"/>
       <w:r>
@@ -1944,7 +1944,7 @@
         <w:rPr/>
       </w:pPr>
       <w:bookmarkStart w:id="12" w:name="viaccess"/>
-      <w:bookmarkStart w:id="13" w:name="__RefHeading___Toc2391_520686224"/>
+      <w:bookmarkStart w:id="13" w:name="__RefHeading___Toc2396_7860670"/>
       <w:bookmarkEnd w:id="12"/>
       <w:bookmarkEnd w:id="13"/>
       <w:r>
@@ -2624,7 +2624,7 @@
         <w:rPr/>
       </w:pPr>
       <w:bookmarkStart w:id="14" w:name="cybersec-anonymous"/>
-      <w:bookmarkStart w:id="15" w:name="__RefHeading___Toc2393_520686224"/>
+      <w:bookmarkStart w:id="15" w:name="__RefHeading___Toc2398_7860670"/>
       <w:bookmarkEnd w:id="14"/>
       <w:bookmarkEnd w:id="15"/>
       <w:r>
@@ -2730,7 +2730,7 @@
         <w:rPr/>
       </w:pPr>
       <w:bookmarkStart w:id="16" w:name="gait-monitoring"/>
-      <w:bookmarkStart w:id="17" w:name="__RefHeading___Toc2395_520686224"/>
+      <w:bookmarkStart w:id="17" w:name="__RefHeading___Toc2400_7860670"/>
       <w:bookmarkEnd w:id="16"/>
       <w:bookmarkEnd w:id="17"/>
       <w:r>
@@ -2870,7 +2870,7 @@
         <w:rPr/>
       </w:pPr>
       <w:bookmarkStart w:id="18" w:name="telequest"/>
-      <w:bookmarkStart w:id="19" w:name="__RefHeading___Toc2397_520686224"/>
+      <w:bookmarkStart w:id="19" w:name="__RefHeading___Toc2402_7860670"/>
       <w:bookmarkEnd w:id="18"/>
       <w:bookmarkEnd w:id="19"/>
       <w:r>
@@ -3014,7 +3014,7 @@
         <w:rPr/>
       </w:pPr>
       <w:bookmarkStart w:id="20" w:name="agritech"/>
-      <w:bookmarkStart w:id="21" w:name="__RefHeading___Toc2399_520686224"/>
+      <w:bookmarkStart w:id="21" w:name="__RefHeading___Toc2404_7860670"/>
       <w:bookmarkEnd w:id="20"/>
       <w:bookmarkEnd w:id="21"/>
       <w:r>
@@ -3198,7 +3198,7 @@
         <w:rPr/>
       </w:pPr>
       <w:bookmarkStart w:id="22" w:name="china"/>
-      <w:bookmarkStart w:id="23" w:name="__RefHeading___Toc2401_520686224"/>
+      <w:bookmarkStart w:id="23" w:name="__RefHeading___Toc2406_7860670"/>
       <w:bookmarkEnd w:id="22"/>
       <w:bookmarkEnd w:id="23"/>
       <w:r>
@@ -3320,7 +3320,7 @@
         <w:rPr/>
       </w:pPr>
       <w:bookmarkStart w:id="24" w:name="syntezza"/>
-      <w:bookmarkStart w:id="25" w:name="__RefHeading___Toc2403_520686224"/>
+      <w:bookmarkStart w:id="25" w:name="__RefHeading___Toc2408_7860670"/>
       <w:bookmarkEnd w:id="24"/>
       <w:bookmarkEnd w:id="25"/>
       <w:r>
@@ -3414,13 +3414,25 @@
       </w:pPr>
       <w:r>
         <w:rPr/>
-        <w:t xml:space="preserve">Within 3 months of joining the company and quickly learning the basics of bioinformatics via mentoring from a world renowned expert, </w:t>
+        <w:t xml:space="preserve">Within 3 months of joining the company and quickly learning the fundamentals of </w:t>
       </w:r>
       <w:hyperlink r:id="rId50">
         <w:r>
           <w:rPr>
             <w:rStyle w:val="InternetLink"/>
           </w:rPr>
+          <w:t>bioinformatics</w:t>
+        </w:r>
+      </w:hyperlink>
+      <w:r>
+        <w:rPr/>
+        <w:t xml:space="preserve"> via mentoring from a world renowned expert, </w:t>
+      </w:r>
+      <w:hyperlink r:id="rId51">
+        <w:r>
+          <w:rPr>
+            <w:rStyle w:val="InternetLink"/>
+          </w:rPr>
           <w:t>Dr. Tzachi Bar</w:t>
         </w:r>
       </w:hyperlink>
@@ -3428,7 +3440,7 @@
         <w:rPr/>
         <w:t xml:space="preserve">, I discovered a new algorithm for overcoming </w:t>
       </w:r>
-      <w:hyperlink r:id="rId51">
+      <w:hyperlink r:id="rId52">
         <w:r>
           <w:rPr>
             <w:rStyle w:val="InternetLink"/>
@@ -3440,7 +3452,7 @@
         <w:rPr/>
         <w:t xml:space="preserve"> using Artificial Intelligence (AI) and data science techniques where too much sample “noise” prevents the result of the biological assay from being estimated by the classic sigmoidal shaped </w:t>
       </w:r>
-      <w:hyperlink r:id="rId52">
+      <w:hyperlink r:id="rId53">
         <w:r>
           <w:rPr>
             <w:rStyle w:val="InternetLink"/>
@@ -3466,7 +3478,7 @@
         <w:rPr/>
         <w:t xml:space="preserve">I implemented the final algorithm in C, while I built the prototype in Python using the </w:t>
       </w:r>
-      <w:hyperlink r:id="rId53">
+      <w:hyperlink r:id="rId54">
         <w:r>
           <w:rPr>
             <w:rStyle w:val="InternetLink"/>
@@ -3478,7 +3490,7 @@
         <w:rPr/>
         <w:t xml:space="preserve">, </w:t>
       </w:r>
-      <w:hyperlink r:id="rId54">
+      <w:hyperlink r:id="rId55">
         <w:r>
           <w:rPr>
             <w:rStyle w:val="InternetLink"/>
@@ -3490,7 +3502,7 @@
         <w:rPr/>
         <w:t xml:space="preserve">, and </w:t>
       </w:r>
-      <w:hyperlink r:id="rId55">
+      <w:hyperlink r:id="rId56">
         <w:r>
           <w:rPr>
             <w:rStyle w:val="InternetLink"/>
@@ -3564,7 +3576,7 @@
         <w:rPr/>
       </w:pPr>
       <w:bookmarkStart w:id="26" w:name="nds"/>
-      <w:bookmarkStart w:id="27" w:name="__RefHeading___Toc2405_520686224"/>
+      <w:bookmarkStart w:id="27" w:name="__RefHeading___Toc2410_7860670"/>
       <w:bookmarkEnd w:id="26"/>
       <w:bookmarkEnd w:id="27"/>
       <w:r>
@@ -3583,7 +3595,7 @@
         </w:rPr>
         <w:t>@</w:t>
       </w:r>
-      <w:hyperlink r:id="rId56">
+      <w:hyperlink r:id="rId57">
         <w:r>
           <w:rPr>
             <w:rStyle w:val="InternetLink"/>
@@ -3622,7 +3634,7 @@
         <w:rPr/>
         <w:t xml:space="preserve">I worked on a wide variety of security related projects. My background task was to do C/C++ </w:t>
       </w:r>
-      <w:hyperlink r:id="rId57">
+      <w:hyperlink r:id="rId58">
         <w:r>
           <w:rPr>
             <w:rStyle w:val="InternetLink"/>
@@ -3634,7 +3646,7 @@
         <w:rPr/>
         <w:t xml:space="preserve">. Typically secure coding is achieved by </w:t>
       </w:r>
-      <w:hyperlink r:id="rId58">
+      <w:hyperlink r:id="rId59">
         <w:r>
           <w:rPr>
             <w:rStyle w:val="InternetLink"/>
@@ -3660,7 +3672,7 @@
         <w:rPr/>
         <w:t xml:space="preserve">I was a member of the architecture team for their in-house </w:t>
       </w:r>
-      <w:hyperlink r:id="rId59">
+      <w:hyperlink r:id="rId60">
         <w:r>
           <w:rPr>
             <w:rStyle w:val="InternetLink"/>
@@ -3672,7 +3684,7 @@
         <w:rPr/>
         <w:t xml:space="preserve"> </w:t>
       </w:r>
-      <w:hyperlink r:id="rId60">
+      <w:hyperlink r:id="rId61">
         <w:r>
           <w:rPr>
             <w:rStyle w:val="InternetLink"/>
@@ -3698,7 +3710,7 @@
         <w:rPr/>
         <w:t xml:space="preserve">I developed techniques using Virtual Machine (VM) technology to crack </w:t>
       </w:r>
-      <w:hyperlink r:id="rId61">
+      <w:hyperlink r:id="rId62">
         <w:r>
           <w:rPr>
             <w:rStyle w:val="InternetLink"/>
@@ -3724,7 +3736,7 @@
         <w:rPr/>
         <w:t xml:space="preserve">I developed a technique to subvert a commonly used class of </w:t>
       </w:r>
-      <w:hyperlink r:id="rId62">
+      <w:hyperlink r:id="rId63">
         <w:r>
           <w:rPr>
             <w:rStyle w:val="InternetLink"/>
@@ -3736,7 +3748,7 @@
         <w:rPr/>
         <w:t xml:space="preserve"> that are seeded with the </w:t>
       </w:r>
-      <w:hyperlink r:id="rId63">
+      <w:hyperlink r:id="rId64">
         <w:r>
           <w:rPr>
             <w:rStyle w:val="InternetLink"/>
@@ -3758,7 +3770,7 @@
         <w:rPr/>
         <w:t xml:space="preserve">. Many cryptographic algorithms rely upon an RNG for their initialization “handshake”. I implemented this technique by hacking the open source </w:t>
       </w:r>
-      <w:hyperlink r:id="rId64">
+      <w:hyperlink r:id="rId65">
         <w:r>
           <w:rPr>
             <w:rStyle w:val="InternetLink"/>
@@ -3812,7 +3824,7 @@
         <w:rPr/>
         <w:t xml:space="preserve">I arranged for well known security experts to give lectures and seminars at the company. The most successful and well attended course was a one week seminar on reverse engineering X86 assembly code using </w:t>
       </w:r>
-      <w:hyperlink r:id="rId65">
+      <w:hyperlink r:id="rId66">
         <w:r>
           <w:rPr>
             <w:rStyle w:val="InternetLink"/>
@@ -3824,7 +3836,7 @@
         <w:rPr/>
         <w:t xml:space="preserve">. The course was given by </w:t>
       </w:r>
-      <w:hyperlink r:id="rId66">
+      <w:hyperlink r:id="rId67">
         <w:r>
           <w:rPr>
             <w:rStyle w:val="InternetLink"/>
@@ -3850,7 +3862,7 @@
         <w:rPr/>
         <w:t xml:space="preserve">I gave the following 3 well received lectures: (1) how to write code that mitigates </w:t>
       </w:r>
-      <w:hyperlink r:id="rId67">
+      <w:hyperlink r:id="rId68">
         <w:r>
           <w:rPr>
             <w:rStyle w:val="InternetLink"/>
@@ -3876,7 +3888,7 @@
         <w:rPr/>
         <w:t xml:space="preserve">I architected and implemented a hybrid simulator/emulator debugger written in C for legacy </w:t>
       </w:r>
-      <w:hyperlink r:id="rId68">
+      <w:hyperlink r:id="rId69">
         <w:r>
           <w:rPr>
             <w:rStyle w:val="InternetLink"/>
@@ -3898,7 +3910,7 @@
         <w:rPr/>
         <w:t xml:space="preserve"> statements to log files. My new debugger allowed source code on the PC to be debugged using the </w:t>
       </w:r>
-      <w:hyperlink r:id="rId69">
+      <w:hyperlink r:id="rId70">
         <w:r>
           <w:rPr>
             <w:rStyle w:val="InternetLink"/>
@@ -3910,7 +3922,7 @@
         <w:rPr/>
         <w:t xml:space="preserve"> debugger while still viewing the results on the STB. Implementation was accomplished by reverse engineering of the STB middleware API. 80% of the middleware ran natively on the PC, while the STB low level H/W specific portions were implemented via an agent on the STB that was accessed via API calls that were implemented as </w:t>
       </w:r>
-      <w:hyperlink r:id="rId70">
+      <w:hyperlink r:id="rId71">
         <w:r>
           <w:rPr>
             <w:rStyle w:val="InternetLink"/>
@@ -3936,7 +3948,7 @@
         <w:rPr/>
         <w:t xml:space="preserve">I wrote an automated testing system in TCL and C/C++ for a satellite content delivery system for huge content, e.g. delivering ultra high definition movies to cinemas, and print newspapers for remote publishing. I created a </w:t>
       </w:r>
-      <w:hyperlink r:id="rId71">
+      <w:hyperlink r:id="rId72">
         <w:r>
           <w:rPr>
             <w:rStyle w:val="InternetLink"/>
@@ -3969,7 +3981,7 @@
         <w:rPr/>
       </w:pPr>
       <w:bookmarkStart w:id="28" w:name="virtouch"/>
-      <w:bookmarkStart w:id="29" w:name="__RefHeading___Toc2407_520686224"/>
+      <w:bookmarkStart w:id="29" w:name="__RefHeading___Toc2412_7860670"/>
       <w:bookmarkEnd w:id="28"/>
       <w:bookmarkEnd w:id="29"/>
       <w:r>
@@ -3988,7 +4000,7 @@
         </w:rPr>
         <w:t>@</w:t>
       </w:r>
-      <w:hyperlink r:id="rId72">
+      <w:hyperlink r:id="rId73">
         <w:r>
           <w:rPr>
             <w:rStyle w:val="InternetLink"/>
@@ -4027,7 +4039,7 @@
         <w:rPr/>
         <w:t xml:space="preserve">I was the inventor and architect of a system that allowed the blind to to “see” geographic maps and digital images that were prepared using industry standard </w:t>
       </w:r>
-      <w:hyperlink r:id="rId73">
+      <w:hyperlink r:id="rId74">
         <w:r>
           <w:rPr>
             <w:rStyle w:val="InternetLink"/>
@@ -4039,7 +4051,7 @@
         <w:rPr/>
         <w:t xml:space="preserve"> map descriptions such as </w:t>
       </w:r>
-      <w:hyperlink r:id="rId74">
+      <w:hyperlink r:id="rId75">
         <w:r>
           <w:rPr>
             <w:rStyle w:val="InternetLink"/>
@@ -4219,7 +4231,7 @@
         <w:rPr/>
         <w:t xml:space="preserve">Maps and images were prepared offline using </w:t>
       </w:r>
-      <w:hyperlink r:id="rId75">
+      <w:hyperlink r:id="rId76">
         <w:r>
           <w:rPr>
             <w:rStyle w:val="InternetLink"/>
@@ -4245,7 +4257,7 @@
         <w:rPr/>
         <w:t xml:space="preserve">Note that this application required no custom H/W unlike their expensive (~$300) </w:t>
       </w:r>
-      <w:hyperlink r:id="rId76">
+      <w:hyperlink r:id="rId77">
         <w:r>
           <w:rPr>
             <w:rStyle w:val="InternetLink"/>
@@ -4306,7 +4318,7 @@
         <w:rPr/>
       </w:pPr>
       <w:bookmarkStart w:id="30" w:name="vyyo"/>
-      <w:bookmarkStart w:id="31" w:name="__RefHeading___Toc2409_520686224"/>
+      <w:bookmarkStart w:id="31" w:name="__RefHeading___Toc2414_7860670"/>
       <w:bookmarkEnd w:id="30"/>
       <w:bookmarkEnd w:id="31"/>
       <w:r>
@@ -4325,7 +4337,7 @@
         </w:rPr>
         <w:t>@</w:t>
       </w:r>
-      <w:hyperlink r:id="rId77">
+      <w:hyperlink r:id="rId78">
         <w:r>
           <w:rPr>
             <w:rStyle w:val="InternetLink"/>
@@ -4364,7 +4376,7 @@
         <w:rPr/>
         <w:t xml:space="preserve">I was the architect of the </w:t>
       </w:r>
-      <w:hyperlink r:id="rId78">
+      <w:hyperlink r:id="rId79">
         <w:r>
           <w:rPr>
             <w:rStyle w:val="InternetLink"/>
@@ -4376,7 +4388,7 @@
         <w:rPr/>
         <w:t xml:space="preserve"> network management system (NMS), </w:t>
       </w:r>
-      <w:hyperlink r:id="rId79">
+      <w:hyperlink r:id="rId80">
         <w:r>
           <w:rPr>
             <w:rStyle w:val="InternetLink"/>
@@ -4402,7 +4414,7 @@
         <w:rPr/>
         <w:t xml:space="preserve">I was the architect of a hybrid IP connection for cable modems where there was no physical cable upstream channel. Instead the upstream channel used a telephone modem (ATA), while the downstream channel used the cable modem. Head end network equipment for both interfaces was supplied by the cable operator. My solution was to dynamically modify the </w:t>
       </w:r>
-      <w:hyperlink r:id="rId80">
+      <w:hyperlink r:id="rId81">
         <w:r>
           <w:rPr>
             <w:rStyle w:val="InternetLink"/>
@@ -4414,7 +4426,7 @@
         <w:rPr/>
         <w:t xml:space="preserve"> of the </w:t>
       </w:r>
-      <w:hyperlink r:id="rId81">
+      <w:hyperlink r:id="rId82">
         <w:r>
           <w:rPr>
             <w:rStyle w:val="InternetLink"/>
@@ -4440,7 +4452,7 @@
         <w:rPr/>
         <w:t xml:space="preserve">I greatly improved the efficiency of the laboratory modem speed stress testing by a factor of 10-100 by using a </w:t>
       </w:r>
-      <w:hyperlink r:id="rId82">
+      <w:hyperlink r:id="rId83">
         <w:r>
           <w:rPr>
             <w:rStyle w:val="InternetLink"/>
@@ -4520,7 +4532,7 @@
         <w:rPr/>
         <w:t xml:space="preserve">I designed a very efficient </w:t>
       </w:r>
-      <w:hyperlink r:id="rId83">
+      <w:hyperlink r:id="rId84">
         <w:r>
           <w:rPr>
             <w:rStyle w:val="InternetLink"/>
@@ -4532,7 +4544,7 @@
         <w:rPr/>
         <w:t xml:space="preserve"> algorithm in C for the router’s </w:t>
       </w:r>
-      <w:hyperlink r:id="rId84">
+      <w:hyperlink r:id="rId85">
         <w:r>
           <w:rPr>
             <w:rStyle w:val="InternetLink"/>
@@ -4544,7 +4556,7 @@
         <w:rPr/>
         <w:t xml:space="preserve"> cache, based upon an algorithm I had invented 10 years earlier. The special features of the hash table algorithm were no use of dynamic memory allocations for embedded safety, a unique 2^N table size algorithm that required no use of modulo/division operations for efficiency, and a </w:t>
       </w:r>
-      <w:hyperlink r:id="rId85">
+      <w:hyperlink r:id="rId86">
         <w:r>
           <w:rPr>
             <w:rStyle w:val="InternetLink"/>
@@ -4584,7 +4596,7 @@
         <w:rPr/>
         <w:t xml:space="preserve">I designed a </w:t>
       </w:r>
-      <w:hyperlink r:id="rId86">
+      <w:hyperlink r:id="rId87">
         <w:r>
           <w:rPr>
             <w:rStyle w:val="InternetLink"/>
@@ -4603,7 +4615,7 @@
         <w:rPr/>
       </w:pPr>
       <w:bookmarkStart w:id="32" w:name="jolt"/>
-      <w:bookmarkStart w:id="33" w:name="__RefHeading___Toc2411_520686224"/>
+      <w:bookmarkStart w:id="33" w:name="__RefHeading___Toc2416_7860670"/>
       <w:bookmarkEnd w:id="32"/>
       <w:bookmarkEnd w:id="33"/>
       <w:r>
@@ -4646,7 +4658,7 @@
         <w:rPr/>
         <w:t xml:space="preserve">The client’s product was a </w:t>
       </w:r>
-      <w:hyperlink r:id="rId87">
+      <w:hyperlink r:id="rId88">
         <w:r>
           <w:rPr>
             <w:rStyle w:val="InternetLink"/>
@@ -4686,7 +4698,7 @@
         <w:rPr/>
         <w:t xml:space="preserve">In order to provide them with </w:t>
       </w:r>
-      <w:hyperlink r:id="rId88">
+      <w:hyperlink r:id="rId89">
         <w:r>
           <w:rPr>
             <w:rStyle w:val="InternetLink"/>
@@ -4712,7 +4724,7 @@
         <w:rPr/>
         <w:t xml:space="preserve">I designed the </w:t>
       </w:r>
-      <w:hyperlink r:id="rId89">
+      <w:hyperlink r:id="rId90">
         <w:r>
           <w:rPr>
             <w:rStyle w:val="InternetLink"/>
@@ -4738,7 +4750,7 @@
         <w:rPr/>
         <w:t xml:space="preserve">I implemented a simple HTTP server on the board that acted as an </w:t>
       </w:r>
-      <w:hyperlink r:id="rId90">
+      <w:hyperlink r:id="rId91">
         <w:r>
           <w:rPr>
             <w:rStyle w:val="InternetLink"/>
@@ -4764,7 +4776,7 @@
         <w:rPr/>
         <w:t xml:space="preserve">I wrote a CLI utility in TCL and C using the open source </w:t>
       </w:r>
-      <w:hyperlink r:id="rId91">
+      <w:hyperlink r:id="rId92">
         <w:r>
           <w:rPr>
             <w:rStyle w:val="InternetLink"/>
@@ -4783,7 +4795,7 @@
         <w:rPr/>
       </w:pPr>
       <w:bookmarkStart w:id="34" w:name="foxcom"/>
-      <w:bookmarkStart w:id="35" w:name="__RefHeading___Toc2413_520686224"/>
+      <w:bookmarkStart w:id="35" w:name="__RefHeading___Toc2418_7860670"/>
       <w:bookmarkEnd w:id="34"/>
       <w:bookmarkEnd w:id="35"/>
       <w:r>
@@ -4831,7 +4843,7 @@
         <w:rPr/>
       </w:pPr>
       <w:bookmarkStart w:id="36" w:name="zamir"/>
-      <w:bookmarkStart w:id="37" w:name="__RefHeading___Toc2415_520686224"/>
+      <w:bookmarkStart w:id="37" w:name="__RefHeading___Toc2420_7860670"/>
       <w:bookmarkEnd w:id="36"/>
       <w:bookmarkEnd w:id="37"/>
       <w:r>
@@ -4850,7 +4862,7 @@
         </w:rPr>
         <w:t>@</w:t>
       </w:r>
-      <w:hyperlink r:id="rId92">
+      <w:hyperlink r:id="rId93">
         <w:r>
           <w:rPr>
             <w:rStyle w:val="InternetLink"/>
@@ -4938,7 +4950,7 @@
         <w:rPr/>
       </w:pPr>
       <w:bookmarkStart w:id="38" w:name="fourfold"/>
-      <w:bookmarkStart w:id="39" w:name="__RefHeading___Toc2417_520686224"/>
+      <w:bookmarkStart w:id="39" w:name="__RefHeading___Toc2422_7860670"/>
       <w:bookmarkEnd w:id="38"/>
       <w:bookmarkEnd w:id="39"/>
       <w:r>
@@ -4981,7 +4993,7 @@
         <w:rPr/>
         <w:t xml:space="preserve">This was a very challenging </w:t>
       </w:r>
-      <w:hyperlink r:id="rId93">
+      <w:hyperlink r:id="rId94">
         <w:r>
           <w:rPr>
             <w:rStyle w:val="InternetLink"/>
@@ -5007,7 +5019,7 @@
         <w:rPr/>
         <w:t xml:space="preserve">The machine instruction set was </w:t>
       </w:r>
-      <w:hyperlink r:id="rId94">
+      <w:hyperlink r:id="rId95">
         <w:r>
           <w:rPr>
             <w:rStyle w:val="InternetLink"/>
@@ -5019,7 +5031,7 @@
         <w:rPr/>
         <w:t xml:space="preserve">-like, so it presented unusual optimization challenges, because it was so unlike the standard </w:t>
       </w:r>
-      <w:hyperlink r:id="rId95">
+      <w:hyperlink r:id="rId96">
         <w:r>
           <w:rPr>
             <w:rStyle w:val="InternetLink"/>
@@ -5031,7 +5043,7 @@
         <w:rPr/>
         <w:t xml:space="preserve"> and </w:t>
       </w:r>
-      <w:hyperlink r:id="rId96">
+      <w:hyperlink r:id="rId97">
         <w:r>
           <w:rPr>
             <w:rStyle w:val="InternetLink"/>
@@ -5071,7 +5083,7 @@
         <w:rPr/>
         <w:t xml:space="preserve">The final source code was extremely repetitive. Therefore I developed a preprocessor in </w:t>
       </w:r>
-      <w:hyperlink r:id="rId97">
+      <w:hyperlink r:id="rId98">
         <w:r>
           <w:rPr>
             <w:rStyle w:val="InternetLink"/>
@@ -5104,7 +5116,7 @@
         <w:rPr/>
       </w:pPr>
       <w:bookmarkStart w:id="40" w:name="optimet"/>
-      <w:bookmarkStart w:id="41" w:name="__RefHeading___Toc2419_520686224"/>
+      <w:bookmarkStart w:id="41" w:name="__RefHeading___Toc2424_7860670"/>
       <w:bookmarkEnd w:id="40"/>
       <w:bookmarkEnd w:id="41"/>
       <w:r>
@@ -5123,7 +5135,7 @@
         </w:rPr>
         <w:t>@</w:t>
       </w:r>
-      <w:hyperlink r:id="rId98">
+      <w:hyperlink r:id="rId99">
         <w:r>
           <w:rPr>
             <w:rStyle w:val="InternetLink"/>
@@ -5162,7 +5174,7 @@
         <w:rPr/>
         <w:t xml:space="preserve">The client’s product was a measurement workstation based upon their </w:t>
       </w:r>
-      <w:hyperlink r:id="rId99">
+      <w:hyperlink r:id="rId100">
         <w:r>
           <w:rPr>
             <w:rStyle w:val="InternetLink"/>
@@ -5254,7 +5266,7 @@
         <w:rPr/>
         <w:t xml:space="preserve">I created a </w:t>
       </w:r>
-      <w:hyperlink r:id="rId100">
+      <w:hyperlink r:id="rId101">
         <w:r>
           <w:rPr>
             <w:rStyle w:val="InternetLink"/>
@@ -5294,7 +5306,7 @@
         <w:rPr/>
         <w:t xml:space="preserve">I used </w:t>
       </w:r>
-      <w:hyperlink r:id="rId101">
+      <w:hyperlink r:id="rId102">
         <w:r>
           <w:rPr>
             <w:rStyle w:val="InternetLink"/>
@@ -5316,7 +5328,7 @@
         <w:rPr/>
         <w:t xml:space="preserve"> the initial release of </w:t>
       </w:r>
-      <w:hyperlink r:id="rId102">
+      <w:hyperlink r:id="rId103">
         <w:r>
           <w:rPr>
             <w:rStyle w:val="InternetLink"/>
@@ -5335,7 +5347,7 @@
         <w:rPr/>
       </w:pPr>
       <w:bookmarkStart w:id="42" w:name="mer"/>
-      <w:bookmarkStart w:id="43" w:name="__RefHeading___Toc2421_520686224"/>
+      <w:bookmarkStart w:id="43" w:name="__RefHeading___Toc2426_7860670"/>
       <w:bookmarkEnd w:id="42"/>
       <w:bookmarkEnd w:id="43"/>
       <w:r>
@@ -5354,7 +5366,7 @@
         </w:rPr>
         <w:t>@</w:t>
       </w:r>
-      <w:hyperlink r:id="rId103">
+      <w:hyperlink r:id="rId104">
         <w:r>
           <w:rPr>
             <w:rStyle w:val="InternetLink"/>
@@ -5386,7 +5398,7 @@
         <w:rPr/>
       </w:pPr>
       <w:bookmarkStart w:id="44" w:name="ultramind"/>
-      <w:bookmarkStart w:id="45" w:name="__RefHeading___Toc2423_520686224"/>
+      <w:bookmarkStart w:id="45" w:name="__RefHeading___Toc2428_7860670"/>
       <w:bookmarkEnd w:id="44"/>
       <w:bookmarkEnd w:id="45"/>
       <w:r>
@@ -5405,7 +5417,7 @@
         </w:rPr>
         <w:t>@</w:t>
       </w:r>
-      <w:hyperlink r:id="rId104">
+      <w:hyperlink r:id="rId105">
         <w:r>
           <w:rPr>
             <w:rStyle w:val="InternetLink"/>
@@ -5440,7 +5452,7 @@
         <w:rPr/>
         <w:t xml:space="preserve">I greatly improving the performance and responsiveness of the customer’s relaxation/meditation S/W application by tweaking how their application used the Win32 SDK. But more important, I developed my own meditation technique that uses simple S/W or even no S/W at all, and can easily be taught to most people within 5 minutes. Already in the 1960’s </w:t>
       </w:r>
-      <w:hyperlink r:id="rId105">
+      <w:hyperlink r:id="rId106">
         <w:r>
           <w:rPr>
             <w:rStyle w:val="InternetLink"/>
@@ -5452,7 +5464,7 @@
         <w:rPr/>
         <w:t xml:space="preserve"> experiments showed that the brainwaves of cats, for examples, could be controlled by a strobe light source as long as the strobe frequency was within the normal frequency range of the cat’s brain. Now human meditation takes place when the brain is exhibiting </w:t>
       </w:r>
-      <w:hyperlink r:id="rId106">
+      <w:hyperlink r:id="rId107">
         <w:r>
           <w:rPr>
             <w:rStyle w:val="InternetLink"/>
@@ -5464,7 +5476,7 @@
         <w:rPr/>
         <w:t xml:space="preserve"> which are in the range of 4-8 Hz. Note that this frequency range is the equivalent of a metronome operating at frequency of 240-480 beats per minute (bpm). Normally mechanical metronomes don’t operate at speeds higher than 180 bpm, but today (2017) there are many free digital metronome applications (on smartphones, tablets, and desktop PCs) that operate at much higher speeds, where 240-360 bpm is the “sweet spot” for meditation. My favorite application is </w:t>
       </w:r>
-      <w:hyperlink r:id="rId107">
+      <w:hyperlink r:id="rId108">
         <w:r>
           <w:rPr>
             <w:rStyle w:val="InternetLink"/>
@@ -5535,7 +5547,7 @@
         <w:rPr/>
       </w:pPr>
       <w:bookmarkStart w:id="46" w:name="cefar"/>
-      <w:bookmarkStart w:id="47" w:name="__RefHeading___Toc2425_520686224"/>
+      <w:bookmarkStart w:id="47" w:name="__RefHeading___Toc2430_7860670"/>
       <w:bookmarkEnd w:id="46"/>
       <w:bookmarkEnd w:id="47"/>
       <w:r>
@@ -5571,7 +5583,7 @@
         <w:rPr/>
       </w:pPr>
       <w:bookmarkStart w:id="48" w:name="elop"/>
-      <w:bookmarkStart w:id="49" w:name="__RefHeading___Toc2427_520686224"/>
+      <w:bookmarkStart w:id="49" w:name="__RefHeading___Toc2432_7860670"/>
       <w:bookmarkEnd w:id="48"/>
       <w:bookmarkEnd w:id="49"/>
       <w:r>
@@ -5590,7 +5602,7 @@
         </w:rPr>
         <w:t>@Pitkha Outsourcing (defunct), Jerusalem for @</w:t>
       </w:r>
-      <w:hyperlink r:id="rId108">
+      <w:hyperlink r:id="rId109">
         <w:r>
           <w:rPr>
             <w:rStyle w:val="InternetLink"/>
@@ -5709,7 +5721,7 @@
         <w:rPr/>
         <w:t xml:space="preserve">Instead of creating a monolithic test program in C/C++, I created a BASIC-like </w:t>
       </w:r>
-      <w:hyperlink r:id="rId109">
+      <w:hyperlink r:id="rId110">
         <w:r>
           <w:rPr>
             <w:rStyle w:val="InternetLink"/>
@@ -5735,7 +5747,7 @@
         <w:rPr/>
         <w:t xml:space="preserve">I implemented the BASIC compiler using </w:t>
       </w:r>
-      <w:hyperlink r:id="rId110">
+      <w:hyperlink r:id="rId111">
         <w:r>
           <w:rPr>
             <w:rStyle w:val="InternetLink"/>
@@ -5813,7 +5825,7 @@
         <w:rPr/>
         <w:t xml:space="preserve">Post mortem: The first version of </w:t>
       </w:r>
-      <w:hyperlink r:id="rId111">
+      <w:hyperlink r:id="rId112">
         <w:r>
           <w:rPr>
             <w:rStyle w:val="InternetLink"/>
@@ -5842,7 +5854,7 @@
         <w:rPr/>
       </w:pPr>
       <w:bookmarkStart w:id="50" w:name="michlala"/>
-      <w:bookmarkStart w:id="51" w:name="__RefHeading___Toc2429_520686224"/>
+      <w:bookmarkStart w:id="51" w:name="__RefHeading___Toc2434_7860670"/>
       <w:bookmarkEnd w:id="50"/>
       <w:bookmarkEnd w:id="51"/>
       <w:r>
@@ -5878,7 +5890,7 @@
         <w:rPr/>
       </w:pPr>
       <w:bookmarkStart w:id="52" w:name="dspg"/>
-      <w:bookmarkStart w:id="53" w:name="__RefHeading___Toc2431_520686224"/>
+      <w:bookmarkStart w:id="53" w:name="__RefHeading___Toc2436_7860670"/>
       <w:bookmarkEnd w:id="52"/>
       <w:bookmarkEnd w:id="53"/>
       <w:r>
@@ -5897,7 +5909,7 @@
         </w:rPr>
         <w:t>@Pitkha Outsourcing (defunct), Jerusalem for @</w:t>
       </w:r>
-      <w:hyperlink r:id="rId112">
+      <w:hyperlink r:id="rId113">
         <w:r>
           <w:rPr>
             <w:rStyle w:val="InternetLink"/>
@@ -5986,7 +5998,7 @@
         <w:rPr/>
         <w:t xml:space="preserve">The technological breakthrough was my design of a </w:t>
       </w:r>
-      <w:hyperlink r:id="rId113">
+      <w:hyperlink r:id="rId114">
         <w:r>
           <w:rPr>
             <w:rStyle w:val="InternetLink"/>
@@ -6008,7 +6020,7 @@
         <w:rPr/>
         <w:t xml:space="preserve">. Implementation was in </w:t>
       </w:r>
-      <w:hyperlink r:id="rId114">
+      <w:hyperlink r:id="rId115">
         <w:r>
           <w:rPr>
             <w:rStyle w:val="InternetLink"/>
@@ -6057,7 +6069,7 @@
         <w:rPr/>
       </w:pPr>
       <w:bookmarkStart w:id="54" w:name="iscar"/>
-      <w:bookmarkStart w:id="55" w:name="__RefHeading___Toc2433_520686224"/>
+      <w:bookmarkStart w:id="55" w:name="__RefHeading___Toc2438_7860670"/>
       <w:bookmarkEnd w:id="54"/>
       <w:bookmarkEnd w:id="55"/>
       <w:r>
@@ -6076,7 +6088,7 @@
         </w:rPr>
         <w:t>@</w:t>
       </w:r>
-      <w:hyperlink r:id="rId115">
+      <w:hyperlink r:id="rId116">
         <w:r>
           <w:rPr>
             <w:rStyle w:val="InternetLink"/>
@@ -6091,7 +6103,7 @@
         </w:rPr>
         <w:t xml:space="preserve"> (defunct), Herzliya for @</w:t>
       </w:r>
-      <w:hyperlink r:id="rId116">
+      <w:hyperlink r:id="rId117">
         <w:r>
           <w:rPr>
             <w:rStyle w:val="InternetLink"/>
@@ -6210,7 +6222,7 @@
         <w:rPr/>
         <w:t xml:space="preserve">, </w:t>
       </w:r>
-      <w:hyperlink r:id="rId117">
+      <w:hyperlink r:id="rId118">
         <w:r>
           <w:rPr>
             <w:rStyle w:val="InternetLink"/>
@@ -6299,7 +6311,7 @@
         <w:rPr/>
       </w:pPr>
       <w:bookmarkStart w:id="56" w:name="light-pen"/>
-      <w:bookmarkStart w:id="57" w:name="__RefHeading___Toc2435_520686224"/>
+      <w:bookmarkStart w:id="57" w:name="__RefHeading___Toc2440_7860670"/>
       <w:bookmarkEnd w:id="56"/>
       <w:bookmarkEnd w:id="57"/>
       <w:r>
@@ -6318,7 +6330,7 @@
         </w:rPr>
         <w:t xml:space="preserve">@Cubital (defunct), Herzliya - a charity project funded by the company and their CEO </w:t>
       </w:r>
-      <w:hyperlink r:id="rId118">
+      <w:hyperlink r:id="rId119">
         <w:r>
           <w:rPr>
             <w:rStyle w:val="InternetLink"/>
@@ -6333,7 +6345,7 @@
         </w:rPr>
         <w:t xml:space="preserve"> in cooperation with the </w:t>
       </w:r>
-      <w:hyperlink r:id="rId119">
+      <w:hyperlink r:id="rId120">
         <w:r>
           <w:rPr>
             <w:rStyle w:val="InternetLink"/>
@@ -6400,7 +6412,7 @@
         <w:rPr/>
         <w:t xml:space="preserve">A </w:t>
       </w:r>
-      <w:hyperlink r:id="rId120">
+      <w:hyperlink r:id="rId121">
         <w:r>
           <w:rPr>
             <w:rStyle w:val="InternetLink"/>
@@ -6426,7 +6438,7 @@
         <w:rPr/>
         <w:t xml:space="preserve">A standard accessibility </w:t>
       </w:r>
-      <w:hyperlink r:id="rId121">
+      <w:hyperlink r:id="rId122">
         <w:r>
           <w:rPr>
             <w:rStyle w:val="InternetLink"/>
@@ -6557,7 +6569,7 @@
         <w:rPr/>
       </w:pPr>
       <w:bookmarkStart w:id="58" w:name="cubital"/>
-      <w:bookmarkStart w:id="59" w:name="__RefHeading___Toc2437_520686224"/>
+      <w:bookmarkStart w:id="59" w:name="__RefHeading___Toc2442_7860670"/>
       <w:bookmarkEnd w:id="58"/>
       <w:bookmarkEnd w:id="59"/>
       <w:r>
@@ -6576,7 +6588,7 @@
         </w:rPr>
         <w:t>@</w:t>
       </w:r>
-      <w:hyperlink r:id="rId122">
+      <w:hyperlink r:id="rId123">
         <w:r>
           <w:rPr>
             <w:rStyle w:val="InternetLink"/>
@@ -6636,7 +6648,7 @@
         <w:rPr/>
       </w:pPr>
       <w:bookmarkStart w:id="60" w:name="elde"/>
-      <w:bookmarkStart w:id="61" w:name="__RefHeading___Toc2439_520686224"/>
+      <w:bookmarkStart w:id="61" w:name="__RefHeading___Toc2444_7860670"/>
       <w:bookmarkEnd w:id="60"/>
       <w:bookmarkEnd w:id="61"/>
       <w:r>
@@ -6672,7 +6684,7 @@
         <w:rPr/>
       </w:pPr>
       <w:bookmarkStart w:id="62" w:name="orisol"/>
-      <w:bookmarkStart w:id="63" w:name="__RefHeading___Toc2441_520686224"/>
+      <w:bookmarkStart w:id="63" w:name="__RefHeading___Toc2446_7860670"/>
       <w:bookmarkEnd w:id="62"/>
       <w:bookmarkEnd w:id="63"/>
       <w:r>
@@ -6715,7 +6727,7 @@
         <w:rPr/>
         <w:t xml:space="preserve">This is the first time I developed a </w:t>
       </w:r>
-      <w:hyperlink r:id="rId123">
+      <w:hyperlink r:id="rId124">
         <w:r>
           <w:rPr>
             <w:rStyle w:val="InternetLink"/>
@@ -6779,7 +6791,7 @@
         <w:rPr/>
         <w:t xml:space="preserve"> to the </w:t>
       </w:r>
-      <w:hyperlink r:id="rId124">
+      <w:hyperlink r:id="rId125">
         <w:r>
           <w:rPr>
             <w:rStyle w:val="InternetLink"/>
@@ -6805,7 +6817,7 @@
         <w:rPr/>
         <w:t xml:space="preserve">I compiled the pattern and annotations into a </w:t>
       </w:r>
-      <w:hyperlink r:id="rId125">
+      <w:hyperlink r:id="rId126">
         <w:r>
           <w:rPr>
             <w:rStyle w:val="InternetLink"/>
@@ -6824,7 +6836,7 @@
         <w:rPr/>
       </w:pPr>
       <w:bookmarkStart w:id="64" w:name="john-bryce"/>
-      <w:bookmarkStart w:id="65" w:name="__RefHeading___Toc2443_520686224"/>
+      <w:bookmarkStart w:id="65" w:name="__RefHeading___Toc2448_7860670"/>
       <w:bookmarkEnd w:id="64"/>
       <w:bookmarkEnd w:id="65"/>
       <w:r>
@@ -6860,7 +6872,7 @@
         <w:rPr/>
       </w:pPr>
       <w:bookmarkStart w:id="66" w:name="elta"/>
-      <w:bookmarkStart w:id="67" w:name="__RefHeading___Toc2445_520686224"/>
+      <w:bookmarkStart w:id="67" w:name="__RefHeading___Toc2450_7860670"/>
       <w:bookmarkEnd w:id="66"/>
       <w:bookmarkEnd w:id="67"/>
       <w:r>
@@ -6879,7 +6891,7 @@
         </w:rPr>
         <w:t>@DSI (defunct), Givatayim for @</w:t>
       </w:r>
-      <w:hyperlink r:id="rId126">
+      <w:hyperlink r:id="rId127">
         <w:r>
           <w:rPr>
             <w:rStyle w:val="InternetLink"/>
@@ -6918,7 +6930,7 @@
         <w:rPr/>
         <w:t xml:space="preserve">This was my first job upon making </w:t>
       </w:r>
-      <w:hyperlink r:id="rId127">
+      <w:hyperlink r:id="rId128">
         <w:r>
           <w:rPr>
             <w:rStyle w:val="InternetLink"/>
@@ -6958,7 +6970,7 @@
         <w:rPr/>
         <w:t xml:space="preserve">I wrote an </w:t>
       </w:r>
-      <w:hyperlink r:id="rId128">
+      <w:hyperlink r:id="rId129">
         <w:r>
           <w:rPr>
             <w:rStyle w:val="InternetLink"/>
@@ -7014,7 +7026,7 @@
         <w:rPr/>
         <w:t xml:space="preserve">After receiving my clearance, I worked on the embedded radar S/W for the </w:t>
       </w:r>
-      <w:hyperlink r:id="rId129">
+      <w:hyperlink r:id="rId130">
         <w:r>
           <w:rPr>
             <w:rStyle w:val="InternetLink"/>
@@ -7026,7 +7038,7 @@
         <w:rPr/>
         <w:t xml:space="preserve"> in </w:t>
       </w:r>
-      <w:hyperlink r:id="rId130">
+      <w:hyperlink r:id="rId131">
         <w:r>
           <w:rPr>
             <w:rStyle w:val="InternetLink"/>
@@ -7045,7 +7057,7 @@
         <w:rPr/>
       </w:pPr>
       <w:bookmarkStart w:id="68" w:name="mitre"/>
-      <w:bookmarkStart w:id="69" w:name="__RefHeading___Toc2447_520686224"/>
+      <w:bookmarkStart w:id="69" w:name="__RefHeading___Toc2452_7860670"/>
       <w:bookmarkEnd w:id="68"/>
       <w:bookmarkEnd w:id="69"/>
       <w:r>
@@ -7064,7 +7076,7 @@
         </w:rPr>
         <w:t>@</w:t>
       </w:r>
-      <w:hyperlink r:id="rId131">
+      <w:hyperlink r:id="rId132">
         <w:r>
           <w:rPr>
             <w:rStyle w:val="InternetLink"/>
@@ -7099,7 +7111,7 @@
         <w:rPr/>
         <w:t xml:space="preserve">Most of my programming was in </w:t>
       </w:r>
-      <w:hyperlink r:id="rId132">
+      <w:hyperlink r:id="rId133">
         <w:r>
           <w:rPr>
             <w:rStyle w:val="InternetLink"/>
@@ -7111,7 +7123,7 @@
         <w:rPr/>
         <w:t xml:space="preserve">. The APL </w:t>
       </w:r>
-      <w:hyperlink r:id="rId133">
+      <w:hyperlink r:id="rId134">
         <w:r>
           <w:rPr>
             <w:rStyle w:val="InternetLink"/>
@@ -7130,7 +7142,7 @@
         <w:rPr/>
       </w:pPr>
       <w:bookmarkStart w:id="70" w:name="jwwa"/>
-      <w:bookmarkStart w:id="71" w:name="__RefHeading___Toc2449_520686224"/>
+      <w:bookmarkStart w:id="71" w:name="__RefHeading___Toc2454_7860670"/>
       <w:bookmarkEnd w:id="70"/>
       <w:bookmarkEnd w:id="71"/>
       <w:r>
@@ -7169,7 +7181,7 @@
         <w:rPr/>
         <w:t xml:space="preserve">I configured computer simulations of electric power generating systems for the purpose of costing and pricing models that were used to present multiple scenarios at </w:t>
       </w:r>
-      <w:hyperlink r:id="rId134">
+      <w:hyperlink r:id="rId135">
         <w:r>
           <w:rPr>
             <w:rStyle w:val="InternetLink"/>
@@ -7191,7 +7203,7 @@
         <w:rPr/>
         <w:t xml:space="preserve">, and execution was on a IBM 370 mainframe remotely accessible via </w:t>
       </w:r>
-      <w:hyperlink r:id="rId135">
+      <w:hyperlink r:id="rId136">
         <w:r>
           <w:rPr>
             <w:rStyle w:val="InternetLink"/>
@@ -7210,7 +7222,7 @@
         <w:rPr/>
       </w:pPr>
       <w:bookmarkStart w:id="72" w:name="oeb"/>
-      <w:bookmarkStart w:id="73" w:name="__RefHeading___Toc2451_520686224"/>
+      <w:bookmarkStart w:id="73" w:name="__RefHeading___Toc2456_7860670"/>
       <w:bookmarkEnd w:id="72"/>
       <w:bookmarkEnd w:id="73"/>
       <w:r>
@@ -7229,7 +7241,7 @@
         </w:rPr>
         <w:t>@</w:t>
       </w:r>
-      <w:hyperlink r:id="rId136">
+      <w:hyperlink r:id="rId137">
         <w:r>
           <w:rPr>
             <w:rStyle w:val="InternetLink"/>
@@ -7268,7 +7280,7 @@
         <w:rPr/>
         <w:t xml:space="preserve">I was an </w:t>
       </w:r>
-      <w:hyperlink r:id="rId137">
+      <w:hyperlink r:id="rId138">
         <w:r>
           <w:rPr>
             <w:rStyle w:val="InternetLink"/>
@@ -7308,7 +7320,7 @@
         <w:rPr/>
         <w:t xml:space="preserve">I took over the </w:t>
       </w:r>
-      <w:hyperlink r:id="rId138">
+      <w:hyperlink r:id="rId139">
         <w:r>
           <w:rPr>
             <w:rStyle w:val="InternetLink"/>
@@ -7320,7 +7332,7 @@
         <w:rPr/>
         <w:t xml:space="preserve"> (= peak load or time-of-day pricing) proposal of the </w:t>
       </w:r>
-      <w:hyperlink r:id="rId139">
+      <w:hyperlink r:id="rId140">
         <w:r>
           <w:rPr>
             <w:rStyle w:val="InternetLink"/>
@@ -7378,7 +7390,7 @@
         </w:rPr>
         <w:t xml:space="preserve">I published an op-ed in </w:t>
       </w:r>
-      <w:hyperlink r:id="rId140">
+      <w:hyperlink r:id="rId141">
         <w:r>
           <w:rPr>
             <w:rStyle w:val="InternetLink"/>
@@ -7400,7 +7412,7 @@
         <w:rPr/>
       </w:pPr>
       <w:bookmarkStart w:id="74" w:name="education"/>
-      <w:bookmarkStart w:id="75" w:name="__RefHeading___Toc2453_520686224"/>
+      <w:bookmarkStart w:id="75" w:name="__RefHeading___Toc2458_7860670"/>
       <w:bookmarkEnd w:id="74"/>
       <w:bookmarkEnd w:id="75"/>
       <w:r>
@@ -7414,7 +7426,7 @@
         <w:rPr/>
       </w:pPr>
       <w:bookmarkStart w:id="76" w:name="formal-education"/>
-      <w:bookmarkStart w:id="77" w:name="__RefHeading___Toc2455_520686224"/>
+      <w:bookmarkStart w:id="77" w:name="__RefHeading___Toc2460_7860670"/>
       <w:bookmarkEnd w:id="76"/>
       <w:bookmarkEnd w:id="77"/>
       <w:r>
@@ -7428,7 +7440,7 @@
         <w:rPr/>
       </w:pPr>
       <w:bookmarkStart w:id="78" w:name="york-univ"/>
-      <w:bookmarkStart w:id="79" w:name="__RefHeading___Toc2457_520686224"/>
+      <w:bookmarkStart w:id="79" w:name="__RefHeading___Toc2462_7860670"/>
       <w:bookmarkEnd w:id="78"/>
       <w:bookmarkEnd w:id="79"/>
       <w:r>
@@ -7462,7 +7474,7 @@
         <w:rPr/>
       </w:pPr>
       <w:bookmarkStart w:id="80" w:name="univ-toronto-mba"/>
-      <w:bookmarkStart w:id="81" w:name="__RefHeading___Toc2459_520686224"/>
+      <w:bookmarkStart w:id="81" w:name="__RefHeading___Toc2464_7860670"/>
       <w:bookmarkEnd w:id="80"/>
       <w:bookmarkEnd w:id="81"/>
       <w:r>
@@ -7479,7 +7491,7 @@
         <w:rPr/>
         <w:t xml:space="preserve">I “dropped out” of school in the middle of the year after taking an advanced micro-economic theory course which analyzed the Ontario Hydro </w:t>
       </w:r>
-      <w:hyperlink r:id="rId141">
+      <w:hyperlink r:id="rId142">
         <w:r>
           <w:rPr>
             <w:rStyle w:val="InternetLink"/>
@@ -7522,7 +7534,7 @@
         <w:rPr/>
       </w:pPr>
       <w:bookmarkStart w:id="82" w:name="univ-toronto-ba"/>
-      <w:bookmarkStart w:id="83" w:name="__RefHeading___Toc2461_520686224"/>
+      <w:bookmarkStart w:id="83" w:name="__RefHeading___Toc2466_7860670"/>
       <w:bookmarkEnd w:id="82"/>
       <w:bookmarkEnd w:id="83"/>
       <w:r>
@@ -7551,7 +7563,7 @@
         </w:rPr>
         <w:t xml:space="preserve">In 1971 at the age of 15, for a high school computer science course, I wrote a computer program to play a perfect game of 3D 4x4x4 </w:t>
       </w:r>
-      <w:hyperlink r:id="rId142">
+      <w:hyperlink r:id="rId143">
         <w:r>
           <w:rPr>
             <w:rStyle w:val="InternetLink"/>
@@ -7566,7 +7578,7 @@
         </w:rPr>
         <w:t xml:space="preserve"> in Fortran on an </w:t>
       </w:r>
-      <w:hyperlink r:id="rId143">
+      <w:hyperlink r:id="rId144">
         <w:r>
           <w:rPr>
             <w:rStyle w:val="InternetLink"/>
@@ -7588,7 +7600,7 @@
         <w:rPr/>
       </w:pPr>
       <w:bookmarkStart w:id="84" w:name="continuing-education"/>
-      <w:bookmarkStart w:id="85" w:name="__RefHeading___Toc2463_520686224"/>
+      <w:bookmarkStart w:id="85" w:name="__RefHeading___Toc2468_7860670"/>
       <w:bookmarkEnd w:id="84"/>
       <w:bookmarkEnd w:id="85"/>
       <w:r>
@@ -7651,7 +7663,7 @@
         <w:rPr/>
         <w:t xml:space="preserve">Since 2005, I have maintained a subscription to the </w:t>
       </w:r>
-      <w:hyperlink r:id="rId144">
+      <w:hyperlink r:id="rId145">
         <w:r>
           <w:rPr>
             <w:rStyle w:val="InternetLink"/>
@@ -7677,7 +7689,7 @@
         <w:rPr/>
         <w:t xml:space="preserve">My daily dose of tech news comes from </w:t>
       </w:r>
-      <w:hyperlink r:id="rId145">
+      <w:hyperlink r:id="rId146">
         <w:r>
           <w:rPr>
             <w:rStyle w:val="InternetLink"/>
@@ -7703,7 +7715,7 @@
         <w:rPr/>
         <w:t xml:space="preserve">I regularly watch </w:t>
       </w:r>
-      <w:hyperlink r:id="rId146">
+      <w:hyperlink r:id="rId147">
         <w:r>
           <w:rPr>
             <w:rStyle w:val="InternetLink"/>
@@ -7715,7 +7727,7 @@
         <w:rPr/>
         <w:t xml:space="preserve"> and </w:t>
       </w:r>
-      <w:hyperlink r:id="rId147">
+      <w:hyperlink r:id="rId148">
         <w:r>
           <w:rPr>
             <w:rStyle w:val="InternetLink"/>
@@ -7741,7 +7753,7 @@
         <w:rPr/>
         <w:t xml:space="preserve">The most fascinating feature of TedX talks is to watch and learn how world class experts in a wide range of fields are able to distill their special area of knowledge to intelligent laymen in just 18 minutes. Whenever I make a presentation, I attempt to emulate the best TedX speakers. Also I attempt to write presentations which emulate this TedX </w:t>
       </w:r>
-      <w:hyperlink r:id="rId148">
+      <w:hyperlink r:id="rId149">
         <w:r>
           <w:rPr>
             <w:rStyle w:val="InternetLink"/>
@@ -7767,7 +7779,7 @@
         <w:rPr/>
         <w:t xml:space="preserve">I regularly read the tech sections of the Israeli business newspapers </w:t>
       </w:r>
-      <w:hyperlink r:id="rId149">
+      <w:hyperlink r:id="rId150">
         <w:r>
           <w:rPr>
             <w:rStyle w:val="InternetLink"/>
@@ -7779,7 +7791,7 @@
         <w:rPr/>
         <w:t xml:space="preserve"> and </w:t>
       </w:r>
-      <w:hyperlink r:id="rId150">
+      <w:hyperlink r:id="rId151">
         <w:r>
           <w:rPr>
             <w:rStyle w:val="InternetLink"/>
@@ -7833,7 +7845,7 @@
         <w:rPr/>
         <w:t xml:space="preserve">I am an </w:t>
       </w:r>
-      <w:hyperlink r:id="rId151">
+      <w:hyperlink r:id="rId152">
         <w:r>
           <w:rPr>
             <w:rStyle w:val="InternetLink"/>
@@ -7845,7 +7857,7 @@
         <w:rPr/>
         <w:t xml:space="preserve">, and an </w:t>
       </w:r>
-      <w:hyperlink r:id="rId152">
+      <w:hyperlink r:id="rId153">
         <w:r>
           <w:rPr>
             <w:rStyle w:val="InternetLink"/>
@@ -7864,7 +7876,7 @@
         <w:rPr/>
       </w:pPr>
       <w:bookmarkStart w:id="86" w:name="spoken-languages"/>
-      <w:bookmarkStart w:id="87" w:name="__RefHeading___Toc2465_520686224"/>
+      <w:bookmarkStart w:id="87" w:name="__RefHeading___Toc2470_7860670"/>
       <w:bookmarkEnd w:id="86"/>
       <w:bookmarkEnd w:id="87"/>
       <w:r>
@@ -7920,7 +7932,7 @@
         <w:rPr/>
       </w:pPr>
       <w:bookmarkStart w:id="88" w:name="computer-languages"/>
-      <w:bookmarkStart w:id="89" w:name="__RefHeading___Toc2467_520686224"/>
+      <w:bookmarkStart w:id="89" w:name="__RefHeading___Toc2472_7860670"/>
       <w:bookmarkEnd w:id="88"/>
       <w:bookmarkEnd w:id="89"/>
       <w:r>
@@ -8005,7 +8017,7 @@
         </w:rPr>
         <w:t xml:space="preserve">Note that I write compilers and </w:t>
       </w:r>
-      <w:hyperlink r:id="rId153">
+      <w:hyperlink r:id="rId154">
         <w:r>
           <w:rPr>
             <w:rStyle w:val="InternetLink"/>
@@ -8093,7 +8105,7 @@
         <w:rPr/>
       </w:pPr>
       <w:bookmarkStart w:id="90" w:name="patents"/>
-      <w:bookmarkStart w:id="91" w:name="__RefHeading___Toc2469_520686224"/>
+      <w:bookmarkStart w:id="91" w:name="__RefHeading___Toc2474_7860670"/>
       <w:bookmarkEnd w:id="90"/>
       <w:bookmarkEnd w:id="91"/>
       <w:r>
@@ -8110,7 +8122,7 @@
         </w:numPr>
         <w:rPr/>
       </w:pPr>
-      <w:hyperlink r:id="rId154">
+      <w:hyperlink r:id="rId155">
         <w:r>
           <w:rPr>
             <w:rStyle w:val="InternetLink"/>
@@ -8122,7 +8134,7 @@
         <w:rPr/>
         <w:t xml:space="preserve">: (a) An extremely accurate and simple noise reduction and normalization algorithm to improve the accuracy of the standard </w:t>
       </w:r>
-      <w:hyperlink r:id="rId155">
+      <w:hyperlink r:id="rId156">
         <w:r>
           <w:rPr>
             <w:rStyle w:val="InternetLink"/>
@@ -8134,7 +8146,7 @@
         <w:rPr/>
         <w:t xml:space="preserve"> calculation, and (b) an </w:t>
       </w:r>
-      <w:hyperlink r:id="rId156">
+      <w:hyperlink r:id="rId157">
         <w:r>
           <w:rPr>
             <w:rStyle w:val="InternetLink"/>
@@ -8146,7 +8158,7 @@
         <w:rPr/>
         <w:t xml:space="preserve"> methodology for measuring the quantity of DNA in a bioassay where </w:t>
       </w:r>
-      <w:hyperlink r:id="rId157">
+      <w:hyperlink r:id="rId158">
         <w:r>
           <w:rPr>
             <w:rStyle w:val="InternetLink"/>
@@ -8158,7 +8170,7 @@
         <w:rPr/>
         <w:t xml:space="preserve"> makes it impossible to estimate the Ct because no underlying </w:t>
       </w:r>
-      <w:hyperlink r:id="rId158">
+      <w:hyperlink r:id="rId159">
         <w:r>
           <w:rPr>
             <w:rStyle w:val="InternetLink"/>
@@ -8180,7 +8192,7 @@
         </w:numPr>
         <w:rPr/>
       </w:pPr>
-      <w:hyperlink r:id="rId159">
+      <w:hyperlink r:id="rId160">
         <w:r>
           <w:rPr>
             <w:rStyle w:val="InternetLink"/>
@@ -8192,7 +8204,7 @@
         <w:rPr/>
         <w:t xml:space="preserve">: A set of non-linear cryptographic primitives using </w:t>
       </w:r>
-      <w:hyperlink r:id="rId160">
+      <w:hyperlink r:id="rId161">
         <w:r>
           <w:rPr>
             <w:rStyle w:val="InternetLink"/>
@@ -8204,7 +8216,7 @@
         <w:rPr/>
         <w:t xml:space="preserve">-like </w:t>
       </w:r>
-      <w:hyperlink r:id="rId161">
+      <w:hyperlink r:id="rId162">
         <w:r>
           <w:rPr>
             <w:rStyle w:val="InternetLink"/>
@@ -8216,7 +8228,7 @@
         <w:rPr/>
         <w:t xml:space="preserve"> which overcomes the well known limitation of using Hamming weights because they have a </w:t>
       </w:r>
-      <w:hyperlink r:id="rId162">
+      <w:hyperlink r:id="rId163">
         <w:r>
           <w:rPr>
             <w:rStyle w:val="InternetLink"/>
@@ -8235,7 +8247,7 @@
         <w:rPr/>
       </w:pPr>
       <w:bookmarkStart w:id="92" w:name="personal"/>
-      <w:bookmarkStart w:id="93" w:name="__RefHeading___Toc2471_520686224"/>
+      <w:bookmarkStart w:id="93" w:name="__RefHeading___Toc2476_7860670"/>
       <w:bookmarkEnd w:id="92"/>
       <w:bookmarkEnd w:id="93"/>
       <w:r>
@@ -8279,7 +8291,7 @@
         <w:rPr/>
       </w:pPr>
       <w:bookmarkStart w:id="94" w:name="appendix-programming-languages"/>
-      <w:bookmarkStart w:id="95" w:name="__RefHeading___Toc2473_520686224"/>
+      <w:bookmarkStart w:id="95" w:name="__RefHeading___Toc2478_7860670"/>
       <w:bookmarkEnd w:id="94"/>
       <w:bookmarkEnd w:id="95"/>
       <w:r>
@@ -8306,7 +8318,7 @@
         <w:rPr/>
         <w:t xml:space="preserve">My “go to” language for low level programming is C while still taking advantage of modern programming paradigms (i.e. </w:t>
       </w:r>
-      <w:hyperlink r:id="rId163">
+      <w:hyperlink r:id="rId164">
         <w:r>
           <w:rPr>
             <w:rStyle w:val="InternetLink"/>
@@ -8318,7 +8330,7 @@
         <w:rPr/>
         <w:t xml:space="preserve">, </w:t>
       </w:r>
-      <w:hyperlink r:id="rId164">
+      <w:hyperlink r:id="rId165">
         <w:r>
           <w:rPr>
             <w:rStyle w:val="InternetLink"/>
@@ -8330,7 +8342,7 @@
         <w:rPr/>
         <w:t xml:space="preserve">, and </w:t>
       </w:r>
-      <w:hyperlink r:id="rId165">
+      <w:hyperlink r:id="rId166">
         <w:r>
           <w:rPr>
             <w:rStyle w:val="InternetLink"/>
@@ -8342,7 +8354,7 @@
         <w:rPr/>
         <w:t xml:space="preserve"> as opposed to </w:t>
       </w:r>
-      <w:hyperlink r:id="rId166">
+      <w:hyperlink r:id="rId167">
         <w:r>
           <w:rPr>
             <w:rStyle w:val="InternetLink"/>
@@ -8378,7 +8390,7 @@
         <w:rPr/>
         <w:t xml:space="preserve">brittle and </w:t>
       </w:r>
-      <w:hyperlink r:id="rId167">
+      <w:hyperlink r:id="rId168">
         <w:r>
           <w:rPr>
             <w:rStyle w:val="InternetLink"/>
@@ -8432,7 +8444,7 @@
         <w:rPr/>
         <w:t xml:space="preserve">in general lack of </w:t>
       </w:r>
-      <w:hyperlink r:id="rId168">
+      <w:hyperlink r:id="rId169">
         <w:r>
           <w:rPr>
             <w:rStyle w:val="InternetLink"/>
@@ -8454,7 +8466,7 @@
         <w:rPr/>
         <w:t xml:space="preserve">However I find there is one class of application where I always prefer C++, namely when writing compilers and interpreters, because </w:t>
       </w:r>
-      <w:hyperlink r:id="rId169">
+      <w:hyperlink r:id="rId170">
         <w:r>
           <w:rPr>
             <w:rStyle w:val="InternetLink"/>
@@ -8473,7 +8485,7 @@
         <w:rPr/>
       </w:pPr>
       <w:bookmarkStart w:id="96" w:name="appendix-dsl"/>
-      <w:bookmarkStart w:id="97" w:name="__RefHeading___Toc2475_520686224"/>
+      <w:bookmarkStart w:id="97" w:name="__RefHeading___Toc2480_7860670"/>
       <w:bookmarkEnd w:id="96"/>
       <w:bookmarkEnd w:id="97"/>
       <w:r>
@@ -8487,7 +8499,7 @@
         <w:rPr/>
       </w:pPr>
       <w:bookmarkStart w:id="98" w:name="b.1-dsl-what-and-why"/>
-      <w:bookmarkStart w:id="99" w:name="__RefHeading___Toc2477_520686224"/>
+      <w:bookmarkStart w:id="99" w:name="__RefHeading___Toc2482_7860670"/>
       <w:bookmarkEnd w:id="98"/>
       <w:bookmarkEnd w:id="99"/>
       <w:r>
@@ -8504,7 +8516,7 @@
         <w:rPr/>
         <w:t xml:space="preserve">First of all, here is the Wikipedia entry for </w:t>
       </w:r>
-      <w:hyperlink r:id="rId170">
+      <w:hyperlink r:id="rId171">
         <w:r>
           <w:rPr>
             <w:rStyle w:val="InternetLink"/>
@@ -8616,7 +8628,7 @@
         <w:rPr/>
         <w:t xml:space="preserve">The app’s CLI should include end user definable control structures (i.e. condition and loop handling), along with the ability to define procedures, variables, and data structures. Embedded language frameworks such as </w:t>
       </w:r>
-      <w:hyperlink r:id="rId171">
+      <w:hyperlink r:id="rId172">
         <w:r>
           <w:rPr>
             <w:rStyle w:val="InternetLink"/>
@@ -8628,7 +8640,7 @@
         <w:rPr/>
         <w:t xml:space="preserve"> </w:t>
       </w:r>
-      <w:hyperlink r:id="rId172">
+      <w:hyperlink r:id="rId173">
         <w:r>
           <w:rPr>
             <w:rStyle w:val="InternetLink"/>
@@ -8640,7 +8652,7 @@
         <w:rPr/>
         <w:t xml:space="preserve"> and </w:t>
       </w:r>
-      <w:hyperlink r:id="rId173">
+      <w:hyperlink r:id="rId174">
         <w:r>
           <w:rPr>
             <w:rStyle w:val="InternetLink"/>
@@ -8659,7 +8671,7 @@
         <w:rPr/>
       </w:pPr>
       <w:bookmarkStart w:id="100" w:name="b.2-dsl-how-to"/>
-      <w:bookmarkStart w:id="101" w:name="__RefHeading___Toc2479_520686224"/>
+      <w:bookmarkStart w:id="101" w:name="__RefHeading___Toc2484_7860670"/>
       <w:bookmarkEnd w:id="100"/>
       <w:bookmarkEnd w:id="101"/>
       <w:r>
@@ -8673,7 +8685,7 @@
         <w:rPr/>
       </w:pPr>
       <w:bookmarkStart w:id="102" w:name="b.2.1-dsl-simple-via-jinja2"/>
-      <w:bookmarkStart w:id="103" w:name="__RefHeading___Toc2481_520686224"/>
+      <w:bookmarkStart w:id="103" w:name="__RefHeading___Toc2486_7860670"/>
       <w:bookmarkEnd w:id="102"/>
       <w:bookmarkEnd w:id="103"/>
       <w:r>
@@ -8690,7 +8702,7 @@
         <w:rPr/>
         <w:t xml:space="preserve">Most languages have mediocre or non-existent generic, macro, and template facilities but I can get around these limitations by wrapping most any language using the superb </w:t>
       </w:r>
-      <w:hyperlink r:id="rId174">
+      <w:hyperlink r:id="rId175">
         <w:r>
           <w:rPr>
             <w:rStyle w:val="InternetLink"/>
@@ -8702,7 +8714,7 @@
         <w:rPr/>
         <w:t xml:space="preserve"> template/macro language as a preprocessor. Google uses Jinja2 in this way for its flagship </w:t>
       </w:r>
-      <w:hyperlink r:id="rId175">
+      <w:hyperlink r:id="rId176">
         <w:r>
           <w:rPr>
             <w:rStyle w:val="InternetLink"/>
@@ -8734,7 +8746,7 @@
         <w:rPr/>
         <w:t xml:space="preserve">Or consider the C language built-in </w:t>
       </w:r>
-      <w:hyperlink r:id="rId176">
+      <w:hyperlink r:id="rId177">
         <w:r>
           <w:rPr>
             <w:rStyle w:val="InternetLink"/>
@@ -8756,7 +8768,7 @@
         <w:rPr/>
         <w:t xml:space="preserve"> support for arithmetic or string operations, array index selection, execution of O/S shell commands, and there is no straightforward way to implement loops, while complex macros with many levels of calls can often be incorrectly considered to be recursive which abort without even an error message. Once upon a time the </w:t>
       </w:r>
-      <w:hyperlink r:id="rId177">
+      <w:hyperlink r:id="rId178">
         <w:r>
           <w:rPr>
             <w:rStyle w:val="InternetLink"/>
@@ -8768,7 +8780,7 @@
         <w:rPr/>
         <w:t xml:space="preserve"> would be the tool of choice to implement complex macros. It has an arcane syntax, but it is admittedly Turing complete. Today very sophisticated Jinja2 macros and templates can be wrapped to look like cpp macros. This wrapping is important because most modern C/C++ IDEs have language sensitive editors that will choke when encountering invalid C/C++ syntax. Therefore the </w:t>
       </w:r>
-      <w:hyperlink r:id="rId178">
+      <w:hyperlink r:id="rId179">
         <w:r>
           <w:rPr>
             <w:rStyle w:val="InternetLink"/>
@@ -9362,7 +9374,7 @@
         <w:rPr/>
       </w:pPr>
       <w:bookmarkStart w:id="104" w:name="b.2.2-dsl-full-fledged"/>
-      <w:bookmarkStart w:id="105" w:name="__RefHeading___Toc2483_520686224"/>
+      <w:bookmarkStart w:id="105" w:name="__RefHeading___Toc2488_7860670"/>
       <w:bookmarkEnd w:id="104"/>
       <w:bookmarkEnd w:id="105"/>
       <w:r>
@@ -9379,7 +9391,7 @@
         <w:rPr/>
         <w:t xml:space="preserve">When writing a full-fledged DSL, unless run-time efficiency or a binary target is critically important, I tend to shy away from using formal compiler frameworks such as </w:t>
       </w:r>
-      <w:hyperlink r:id="rId179">
+      <w:hyperlink r:id="rId180">
         <w:r>
           <w:rPr>
             <w:rStyle w:val="InternetLink"/>
@@ -9391,7 +9403,7 @@
         <w:rPr/>
         <w:t xml:space="preserve">, </w:t>
       </w:r>
-      <w:hyperlink r:id="rId180">
+      <w:hyperlink r:id="rId181">
         <w:r>
           <w:rPr>
             <w:rStyle w:val="InternetLink"/>
@@ -9403,7 +9415,7 @@
         <w:rPr/>
         <w:t xml:space="preserve">, </w:t>
       </w:r>
-      <w:hyperlink r:id="rId181">
+      <w:hyperlink r:id="rId182">
         <w:r>
           <w:rPr>
             <w:rStyle w:val="InternetLink"/>
@@ -9425,7 +9437,7 @@
         <w:rPr/>
         <w:t xml:space="preserve">In my experience most DSLs require a limited number of domain specific verbs and data structures. The rest of the language such as control structures (e.g. conditions and loops), and procedure, variable, and data structure definitions, which are by far the most difficult and time consuming to develop, can piggyback upon the built-in features of extensible languages such as </w:t>
       </w:r>
-      <w:hyperlink r:id="rId182">
+      <w:hyperlink r:id="rId183">
         <w:r>
           <w:rPr>
             <w:rStyle w:val="InternetLink"/>
@@ -9437,7 +9449,7 @@
         <w:rPr/>
         <w:t xml:space="preserve">, </w:t>
       </w:r>
-      <w:hyperlink r:id="rId183">
+      <w:hyperlink r:id="rId184">
         <w:r>
           <w:rPr>
             <w:rStyle w:val="InternetLink"/>
@@ -9449,7 +9461,7 @@
         <w:rPr/>
         <w:t xml:space="preserve">, </w:t>
       </w:r>
-      <w:hyperlink r:id="rId184">
+      <w:hyperlink r:id="rId185">
         <w:r>
           <w:rPr>
             <w:rStyle w:val="InternetLink"/>
@@ -9461,7 +9473,7 @@
         <w:rPr/>
         <w:t xml:space="preserve">, </w:t>
       </w:r>
-      <w:hyperlink r:id="rId185">
+      <w:hyperlink r:id="rId186">
         <w:r>
           <w:rPr>
             <w:rStyle w:val="InternetLink"/>
@@ -9483,7 +9495,7 @@
         <w:rPr/>
         <w:t xml:space="preserve">Where the implementation will be a standalone CLI, my first choice is to use TCL. And if the TCL app also needs a GUI then the </w:t>
       </w:r>
-      <w:hyperlink r:id="rId186">
+      <w:hyperlink r:id="rId187">
         <w:r>
           <w:rPr>
             <w:rStyle w:val="InternetLink"/>
@@ -9505,7 +9517,7 @@
         <w:rPr/>
         <w:t xml:space="preserve">And where the implementation will be embedded inside another application then Lua is the easiest to understand for most end users, but where minimizing code footprint and maximizing execution speed are more important then </w:t>
       </w:r>
-      <w:hyperlink r:id="rId187">
+      <w:hyperlink r:id="rId188">
         <w:r>
           <w:rPr>
             <w:rStyle w:val="InternetLink"/>
@@ -9524,7 +9536,7 @@
         <w:rPr/>
       </w:pPr>
       <w:bookmarkStart w:id="106" w:name="appendix-programming-testable"/>
-      <w:bookmarkStart w:id="107" w:name="__RefHeading___Toc2485_520686224"/>
+      <w:bookmarkStart w:id="107" w:name="__RefHeading___Toc2490_7860670"/>
       <w:bookmarkEnd w:id="106"/>
       <w:bookmarkEnd w:id="107"/>
       <w:r>
@@ -9545,7 +9557,7 @@
         <w:rPr/>
         <w:t xml:space="preserve">I design applications that can be dynamically configured and automatically tested via a </w:t>
       </w:r>
-      <w:hyperlink r:id="rId188">
+      <w:hyperlink r:id="rId189">
         <w:r>
           <w:rPr>
             <w:rStyle w:val="InternetLink"/>
@@ -9571,7 +9583,7 @@
         <w:rPr/>
         <w:t xml:space="preserve">Ideally the CLI definition should already be part of the architectural specification of an application </w:t>
       </w:r>
-      <w:hyperlink r:id="rId189">
+      <w:hyperlink r:id="rId190">
         <w:r>
           <w:rPr>
             <w:rStyle w:val="InternetLink"/>
@@ -9597,7 +9609,7 @@
         <w:rPr/>
         <w:t xml:space="preserve">Ideally the CLI should be wrapped with an industry standard light weight embedded interpreter such as </w:t>
       </w:r>
-      <w:hyperlink r:id="rId190">
+      <w:hyperlink r:id="rId191">
         <w:r>
           <w:rPr>
             <w:rStyle w:val="InternetLink"/>
@@ -9609,7 +9621,7 @@
         <w:rPr/>
         <w:t xml:space="preserve"> or </w:t>
       </w:r>
-      <w:hyperlink r:id="rId191">
+      <w:hyperlink r:id="rId192">
         <w:r>
           <w:rPr>
             <w:rStyle w:val="InternetLink"/>
@@ -9673,7 +9685,7 @@
         <w:rPr/>
         <w:t xml:space="preserve">I write CLI scripts to access and to </w:t>
       </w:r>
-      <w:hyperlink r:id="rId192">
+      <w:hyperlink r:id="rId193">
         <w:r>
           <w:rPr>
             <w:rStyle w:val="InternetLink"/>
@@ -9699,7 +9711,7 @@
         <w:rPr/>
         <w:t xml:space="preserve">This technique promotes simple </w:t>
       </w:r>
-      <w:hyperlink r:id="rId193">
+      <w:hyperlink r:id="rId194">
         <w:r>
           <w:rPr>
             <w:rStyle w:val="InternetLink"/>
@@ -9777,7 +9789,7 @@
         <w:rPr/>
         <w:t xml:space="preserve">Especially in languages such as C/C++ that use manual memory management, using a tool such as </w:t>
       </w:r>
-      <w:hyperlink r:id="rId194">
+      <w:hyperlink r:id="rId195">
         <w:r>
           <w:rPr>
             <w:rStyle w:val="InternetLink"/>
@@ -9803,7 +9815,7 @@
         <w:rPr/>
         <w:t xml:space="preserve">I liberally use both static and dynamic </w:t>
       </w:r>
-      <w:hyperlink r:id="rId195">
+      <w:hyperlink r:id="rId196">
         <w:r>
           <w:rPr>
             <w:rStyle w:val="InternetLink"/>
@@ -9815,7 +9827,7 @@
         <w:rPr/>
         <w:t xml:space="preserve"> in my source code which are especially important during initial development. I am a big fan of the </w:t>
       </w:r>
-      <w:hyperlink r:id="rId196">
+      <w:hyperlink r:id="rId197">
         <w:r>
           <w:rPr>
             <w:rStyle w:val="InternetLink"/>
@@ -9841,7 +9853,7 @@
         <w:rPr/>
         <w:t xml:space="preserve">I use </w:t>
       </w:r>
-      <w:hyperlink r:id="rId197">
+      <w:hyperlink r:id="rId198">
         <w:r>
           <w:rPr>
             <w:rStyle w:val="InternetLink"/>
@@ -9867,7 +9879,7 @@
         <w:rPr/>
         <w:t xml:space="preserve">I design my code to minimize </w:t>
       </w:r>
-      <w:hyperlink r:id="rId198">
+      <w:hyperlink r:id="rId199">
         <w:r>
           <w:rPr>
             <w:rStyle w:val="InternetLink"/>
@@ -9879,7 +9891,7 @@
         <w:rPr/>
         <w:t xml:space="preserve"> in order to reduce bugs and make it easier to maintain. I analyze my code with the </w:t>
       </w:r>
-      <w:hyperlink r:id="rId199">
+      <w:hyperlink r:id="rId200">
         <w:r>
           <w:rPr>
             <w:rStyle w:val="InternetLink"/>
@@ -9891,7 +9903,7 @@
         <w:rPr/>
         <w:t xml:space="preserve"> and </w:t>
       </w:r>
-      <w:hyperlink r:id="rId200">
+      <w:hyperlink r:id="rId201">
         <w:r>
           <w:rPr>
             <w:rStyle w:val="InternetLink"/>
@@ -9945,7 +9957,7 @@
         <w:rPr/>
         <w:t xml:space="preserve">A necessary condition for secure code is that the code first must be correct. See the Google Tech-Talk </w:t>
       </w:r>
-      <w:hyperlink r:id="rId201">
+      <w:hyperlink r:id="rId202">
         <w:r>
           <w:rPr>
             <w:rStyle w:val="InternetLink"/>
@@ -9978,7 +9990,7 @@
         <w:rPr/>
       </w:pPr>
       <w:bookmarkStart w:id="108" w:name="colophon"/>
-      <w:bookmarkStart w:id="109" w:name="__RefHeading___Toc2487_520686224"/>
+      <w:bookmarkStart w:id="109" w:name="__RefHeading___Toc2492_7860670"/>
       <w:bookmarkEnd w:id="108"/>
       <w:bookmarkEnd w:id="109"/>
       <w:r>
@@ -10006,7 +10018,7 @@
         <w:rPr/>
         <w:t xml:space="preserve"> This document was generated using the </w:t>
       </w:r>
-      <w:hyperlink r:id="rId202">
+      <w:hyperlink r:id="rId203">
         <w:r>
           <w:rPr>
             <w:rStyle w:val="InternetLink"/>
@@ -10018,7 +10030,7 @@
         <w:rPr/>
         <w:t xml:space="preserve"> universal document converter extended </w:t>
       </w:r>
-      <w:hyperlink r:id="rId203">
+      <w:hyperlink r:id="rId204">
         <w:r>
           <w:rPr>
             <w:rStyle w:val="InternetLink"/>
@@ -10030,7 +10042,7 @@
         <w:rPr/>
         <w:t xml:space="preserve"> engine, along with the </w:t>
       </w:r>
-      <w:hyperlink r:id="rId204">
+      <w:hyperlink r:id="rId205">
         <w:r>
           <w:rPr>
             <w:rStyle w:val="InternetLink"/>
@@ -10042,7 +10054,7 @@
         <w:rPr/>
         <w:t xml:space="preserve"> macro/template preprocessor. See the source code at my </w:t>
       </w:r>
-      <w:hyperlink r:id="rId205">
+      <w:hyperlink r:id="rId206">
         <w:r>
           <w:rPr>
             <w:rStyle w:val="InternetLink"/>
@@ -10056,7 +10068,7 @@
       </w:r>
     </w:p>
     <w:sectPr>
-      <w:footerReference w:type="default" r:id="rId206"/>
+      <w:footerReference w:type="default" r:id="rId207"/>
       <w:footnotePr>
         <w:numFmt w:val="decimal"/>
       </w:footnotePr>

</xml_diff>